<commit_message>
Finish the report for practice6
</commit_message>
<xml_diff>
--- a/practice6/report_6.docx
+++ b/practice6/report_6.docx
@@ -1184,7 +1184,7 @@
     </w:p>
     <w:sdt>
       <w:sdtPr>
-        <w:id w:val="1364411103"/>
+        <w:id w:val="1792871179"/>
         <w:docPartObj>
           <w:docPartGallery w:val="Table of Contents"/>
           <w:docPartUnique/>
@@ -1689,20 +1689,20 @@
           <w:szCs w:val="28"/>
         </w:rPr>
         <w:drawing>
-          <wp:inline distT="114300" distB="114300" distL="114300" distR="114300" wp14:anchorId="1D1D91FE" wp14:editId="12766E0E">
+          <wp:inline distT="114300" distB="114300" distL="114300" distR="114300" wp14:anchorId="092F511E" wp14:editId="7747AD88">
             <wp:extent cx="4426269" cy="3837518"/>
             <wp:effectExtent l="0" t="0" r="0" b="0"/>
-            <wp:docPr id="22" name="image2.png"/>
+            <wp:docPr id="55" name="image30.png"/>
             <wp:cNvGraphicFramePr/>
             <a:graphic xmlns:a="http://schemas.openxmlformats.org/drawingml/2006/main">
               <a:graphicData uri="http://schemas.openxmlformats.org/drawingml/2006/picture">
                 <pic:pic xmlns:pic="http://schemas.openxmlformats.org/drawingml/2006/picture">
                   <pic:nvPicPr>
-                    <pic:cNvPr id="0" name="image2.png"/>
+                    <pic:cNvPr id="0" name="image30.png"/>
                     <pic:cNvPicPr preferRelativeResize="0"/>
                   </pic:nvPicPr>
                   <pic:blipFill>
-                    <a:blip r:embed="rId7"/>
+                    <a:blip r:embed="rId8"/>
                     <a:srcRect/>
                     <a:stretch>
                       <a:fillRect/>
@@ -1813,7 +1813,7 @@
           <w:sz w:val="28"/>
           <w:szCs w:val="28"/>
         </w:rPr>
-        <w:t>3. Используя wireshark покажите какой трафик доходит до host-машины в сети vboxnet-2.</w:t>
+        <w:t>3. Используя Wireshark покажите какой трафик доходит до host-машины в сети vboxnet-2.</w:t>
       </w:r>
     </w:p>
     <w:p>
@@ -1864,7 +1864,7 @@
           <w:szCs w:val="28"/>
         </w:rPr>
         <w:lastRenderedPageBreak/>
-        <w:t>5. На маршрутизаторе mikrotik-01 создайте виртуальный интерфейс VLAN для созданного моста и виртуальной сети с номером 2. Назначьте хост-машине, созданному виртуальному интерфейсу адреса из второй Вашей подсети. В виртуальных машинах astalinux создайте виртуальные интерфейсы для обработки тегированного трафика в VLAN с номером 2. Назначьте этим интерфейсам адреса из второй подсети. Продемонстрируйте тегированный трафик в сетях vboxnet-0 и vboxnet-1 и покажите, что этот трафик теряет тег в сети vboxnet-2.</w:t>
+        <w:t>5. На маршрутизаторе mikrotik-01 создайте виртуальный интерфейс VLAN для созданного моста и виртуальной сети с номером 2. Назначьте хост-машине, созданному виртуальному интерфейсу адреса из второй Вашей подсети. В виртуальных машинах astralinux создайте виртуальные интерфейсы для обработки тегированного трафика в VLAN с номером 2. Назначьте этим интерфейсам адреса из второй подсети. Продемонстрируйте тегированный трафик в сетях vboxnet-0 и vboxnet-1 и покажите, что этот трафик теряет тег в сети vboxnet-2.</w:t>
       </w:r>
     </w:p>
     <w:p>
@@ -2229,27 +2229,27 @@
     </w:p>
     <w:p>
       <w:pPr>
-        <w:jc w:val="both"/>
+        <w:jc w:val="center"/>
       </w:pPr>
       <w:r>
         <w:rPr>
           <w:noProof/>
         </w:rPr>
         <w:drawing>
-          <wp:inline distT="114300" distB="114300" distL="114300" distR="114300" wp14:anchorId="6468CC13" wp14:editId="2369EF90">
+          <wp:inline distT="114300" distB="114300" distL="114300" distR="114300" wp14:anchorId="13D93F1B" wp14:editId="1056BCAA">
             <wp:extent cx="5373053" cy="4707282"/>
             <wp:effectExtent l="0" t="0" r="0" b="0"/>
-            <wp:docPr id="20" name="image6.jpg"/>
+            <wp:docPr id="44" name="image43.jpg"/>
             <wp:cNvGraphicFramePr/>
             <a:graphic xmlns:a="http://schemas.openxmlformats.org/drawingml/2006/main">
               <a:graphicData uri="http://schemas.openxmlformats.org/drawingml/2006/picture">
                 <pic:pic xmlns:pic="http://schemas.openxmlformats.org/drawingml/2006/picture">
                   <pic:nvPicPr>
-                    <pic:cNvPr id="0" name="image6.jpg"/>
+                    <pic:cNvPr id="0" name="image43.jpg"/>
                     <pic:cNvPicPr preferRelativeResize="0"/>
                   </pic:nvPicPr>
                   <pic:blipFill>
-                    <a:blip r:embed="rId8"/>
+                    <a:blip r:embed="rId9"/>
                     <a:srcRect/>
                     <a:stretch>
                       <a:fillRect/>
@@ -2279,27 +2279,27 @@
     </w:p>
     <w:p>
       <w:pPr>
-        <w:jc w:val="both"/>
+        <w:jc w:val="center"/>
       </w:pPr>
       <w:r>
         <w:rPr>
           <w:noProof/>
         </w:rPr>
         <w:drawing>
-          <wp:inline distT="114300" distB="114300" distL="114300" distR="114300" wp14:anchorId="3218280D" wp14:editId="63C5522A">
+          <wp:inline distT="114300" distB="114300" distL="114300" distR="114300" wp14:anchorId="6A906EAB" wp14:editId="41F276B4">
             <wp:extent cx="4819650" cy="1209675"/>
             <wp:effectExtent l="0" t="0" r="0" b="0"/>
-            <wp:docPr id="23" name="image1.png"/>
+            <wp:docPr id="30" name="image11.png"/>
             <wp:cNvGraphicFramePr/>
             <a:graphic xmlns:a="http://schemas.openxmlformats.org/drawingml/2006/main">
               <a:graphicData uri="http://schemas.openxmlformats.org/drawingml/2006/picture">
                 <pic:pic xmlns:pic="http://schemas.openxmlformats.org/drawingml/2006/picture">
                   <pic:nvPicPr>
-                    <pic:cNvPr id="0" name="image1.png"/>
+                    <pic:cNvPr id="0" name="image11.png"/>
                     <pic:cNvPicPr preferRelativeResize="0"/>
                   </pic:nvPicPr>
                   <pic:blipFill>
-                    <a:blip r:embed="rId9"/>
+                    <a:blip r:embed="rId10"/>
                     <a:srcRect/>
                     <a:stretch>
                       <a:fillRect/>
@@ -2332,21 +2332,13 @@
         <w:jc w:val="both"/>
       </w:pPr>
       <w:r>
-        <w:t>Проверяем связанность между устройствами: пинг происходит только между хостом с роутерами и хостом с машинами astralinux.</w:t>
-      </w:r>
-    </w:p>
-    <w:p>
-      <w:pPr>
-        <w:jc w:val="both"/>
-      </w:pPr>
-    </w:p>
-    <w:p>
-      <w:pPr>
-        <w:jc w:val="both"/>
-      </w:pPr>
-      <w:r>
-        <w:t>Это происходит из-за проблем с таблицами маршрутизации: из-за того, что все интерфейсы находятся в одной подсети, пакеты ходят по одним и тем же маршрутам, не добираясь до получателей.</w:t>
-      </w:r>
+        <w:t>Демонстрация выданных IP-адресов:</w:t>
+      </w:r>
+    </w:p>
+    <w:p>
+      <w:pPr>
+        <w:jc w:val="both"/>
+      </w:pPr>
     </w:p>
     <w:p>
       <w:pPr>
@@ -2356,22 +2348,229 @@
         <w:rPr>
           <w:noProof/>
         </w:rPr>
-        <w:lastRenderedPageBreak/>
         <w:drawing>
-          <wp:inline distT="114300" distB="114300" distL="114300" distR="114300" wp14:anchorId="23EDEE20" wp14:editId="79D5056F">
-            <wp:extent cx="5939480" cy="2565400"/>
+          <wp:inline distT="114300" distB="114300" distL="114300" distR="114300" wp14:anchorId="0DC0B667" wp14:editId="35224D2F">
+            <wp:extent cx="2896553" cy="901921"/>
             <wp:effectExtent l="0" t="0" r="0" b="0"/>
-            <wp:docPr id="21" name="image5.png"/>
+            <wp:docPr id="57" name="image40.png"/>
             <wp:cNvGraphicFramePr/>
             <a:graphic xmlns:a="http://schemas.openxmlformats.org/drawingml/2006/main">
               <a:graphicData uri="http://schemas.openxmlformats.org/drawingml/2006/picture">
                 <pic:pic xmlns:pic="http://schemas.openxmlformats.org/drawingml/2006/picture">
                   <pic:nvPicPr>
-                    <pic:cNvPr id="0" name="image5.png"/>
+                    <pic:cNvPr id="0" name="image40.png"/>
                     <pic:cNvPicPr preferRelativeResize="0"/>
                   </pic:nvPicPr>
                   <pic:blipFill>
-                    <a:blip r:embed="rId10"/>
+                    <a:blip r:embed="rId11"/>
+                    <a:srcRect/>
+                    <a:stretch>
+                      <a:fillRect/>
+                    </a:stretch>
+                  </pic:blipFill>
+                  <pic:spPr>
+                    <a:xfrm>
+                      <a:off x="0" y="0"/>
+                      <a:ext cx="2896553" cy="901921"/>
+                    </a:xfrm>
+                    <a:prstGeom prst="rect">
+                      <a:avLst/>
+                    </a:prstGeom>
+                    <a:ln/>
+                  </pic:spPr>
+                </pic:pic>
+              </a:graphicData>
+            </a:graphic>
+          </wp:inline>
+        </w:drawing>
+      </w:r>
+      <w:r>
+        <w:t xml:space="preserve"> </w:t>
+      </w:r>
+      <w:r>
+        <w:rPr>
+          <w:noProof/>
+        </w:rPr>
+        <w:drawing>
+          <wp:inline distT="114300" distB="114300" distL="114300" distR="114300" wp14:anchorId="7FF7CDA6" wp14:editId="609967BE">
+            <wp:extent cx="2925128" cy="764223"/>
+            <wp:effectExtent l="0" t="0" r="0" b="0"/>
+            <wp:docPr id="28" name="image12.png"/>
+            <wp:cNvGraphicFramePr/>
+            <a:graphic xmlns:a="http://schemas.openxmlformats.org/drawingml/2006/main">
+              <a:graphicData uri="http://schemas.openxmlformats.org/drawingml/2006/picture">
+                <pic:pic xmlns:pic="http://schemas.openxmlformats.org/drawingml/2006/picture">
+                  <pic:nvPicPr>
+                    <pic:cNvPr id="0" name="image12.png"/>
+                    <pic:cNvPicPr preferRelativeResize="0"/>
+                  </pic:nvPicPr>
+                  <pic:blipFill>
+                    <a:blip r:embed="rId12"/>
+                    <a:srcRect/>
+                    <a:stretch>
+                      <a:fillRect/>
+                    </a:stretch>
+                  </pic:blipFill>
+                  <pic:spPr>
+                    <a:xfrm>
+                      <a:off x="0" y="0"/>
+                      <a:ext cx="2925128" cy="764223"/>
+                    </a:xfrm>
+                    <a:prstGeom prst="rect">
+                      <a:avLst/>
+                    </a:prstGeom>
+                    <a:ln/>
+                  </pic:spPr>
+                </pic:pic>
+              </a:graphicData>
+            </a:graphic>
+          </wp:inline>
+        </w:drawing>
+      </w:r>
+    </w:p>
+    <w:p>
+      <w:pPr>
+        <w:jc w:val="both"/>
+      </w:pPr>
+      <w:r>
+        <w:rPr>
+          <w:noProof/>
+        </w:rPr>
+        <w:lastRenderedPageBreak/>
+        <w:drawing>
+          <wp:inline distT="114300" distB="114300" distL="114300" distR="114300" wp14:anchorId="782DC966" wp14:editId="0F94450B">
+            <wp:extent cx="2791778" cy="1269839"/>
+            <wp:effectExtent l="0" t="0" r="0" b="0"/>
+            <wp:docPr id="38" name="image8.png"/>
+            <wp:cNvGraphicFramePr/>
+            <a:graphic xmlns:a="http://schemas.openxmlformats.org/drawingml/2006/main">
+              <a:graphicData uri="http://schemas.openxmlformats.org/drawingml/2006/picture">
+                <pic:pic xmlns:pic="http://schemas.openxmlformats.org/drawingml/2006/picture">
+                  <pic:nvPicPr>
+                    <pic:cNvPr id="0" name="image8.png"/>
+                    <pic:cNvPicPr preferRelativeResize="0"/>
+                  </pic:nvPicPr>
+                  <pic:blipFill>
+                    <a:blip r:embed="rId13"/>
+                    <a:srcRect/>
+                    <a:stretch>
+                      <a:fillRect/>
+                    </a:stretch>
+                  </pic:blipFill>
+                  <pic:spPr>
+                    <a:xfrm>
+                      <a:off x="0" y="0"/>
+                      <a:ext cx="2791778" cy="1269839"/>
+                    </a:xfrm>
+                    <a:prstGeom prst="rect">
+                      <a:avLst/>
+                    </a:prstGeom>
+                    <a:ln/>
+                  </pic:spPr>
+                </pic:pic>
+              </a:graphicData>
+            </a:graphic>
+          </wp:inline>
+        </w:drawing>
+      </w:r>
+      <w:r>
+        <w:t xml:space="preserve"> </w:t>
+      </w:r>
+      <w:r>
+        <w:rPr>
+          <w:noProof/>
+        </w:rPr>
+        <w:drawing>
+          <wp:inline distT="114300" distB="114300" distL="114300" distR="114300" wp14:anchorId="46297B8E" wp14:editId="4075D825">
+            <wp:extent cx="3001328" cy="1268700"/>
+            <wp:effectExtent l="0" t="0" r="0" b="0"/>
+            <wp:docPr id="43" name="image20.png"/>
+            <wp:cNvGraphicFramePr/>
+            <a:graphic xmlns:a="http://schemas.openxmlformats.org/drawingml/2006/main">
+              <a:graphicData uri="http://schemas.openxmlformats.org/drawingml/2006/picture">
+                <pic:pic xmlns:pic="http://schemas.openxmlformats.org/drawingml/2006/picture">
+                  <pic:nvPicPr>
+                    <pic:cNvPr id="0" name="image20.png"/>
+                    <pic:cNvPicPr preferRelativeResize="0"/>
+                  </pic:nvPicPr>
+                  <pic:blipFill>
+                    <a:blip r:embed="rId14"/>
+                    <a:srcRect/>
+                    <a:stretch>
+                      <a:fillRect/>
+                    </a:stretch>
+                  </pic:blipFill>
+                  <pic:spPr>
+                    <a:xfrm>
+                      <a:off x="0" y="0"/>
+                      <a:ext cx="3001328" cy="1268700"/>
+                    </a:xfrm>
+                    <a:prstGeom prst="rect">
+                      <a:avLst/>
+                    </a:prstGeom>
+                    <a:ln/>
+                  </pic:spPr>
+                </pic:pic>
+              </a:graphicData>
+            </a:graphic>
+          </wp:inline>
+        </w:drawing>
+      </w:r>
+    </w:p>
+    <w:p>
+      <w:pPr>
+        <w:jc w:val="both"/>
+      </w:pPr>
+    </w:p>
+    <w:p>
+      <w:pPr>
+        <w:jc w:val="both"/>
+      </w:pPr>
+      <w:r>
+        <w:t>Проверяем связанность между устройствами: пинг происходит только между хостом с роутерами и хостом с машинами astralinux.</w:t>
+      </w:r>
+    </w:p>
+    <w:p>
+      <w:pPr>
+        <w:jc w:val="both"/>
+      </w:pPr>
+    </w:p>
+    <w:p>
+      <w:pPr>
+        <w:jc w:val="both"/>
+      </w:pPr>
+      <w:r>
+        <w:t>Это происходит из-за проблем с таблицами маршрутизации: из-за того, что все интерфейсы находятся в одной подсети, пакеты ходят по одним и тем же маршрутам, не добираясь до получателей.</w:t>
+      </w:r>
+    </w:p>
+    <w:p>
+      <w:pPr>
+        <w:jc w:val="both"/>
+      </w:pPr>
+    </w:p>
+    <w:p>
+      <w:pPr>
+        <w:jc w:val="both"/>
+      </w:pPr>
+      <w:r>
+        <w:rPr>
+          <w:noProof/>
+        </w:rPr>
+        <w:drawing>
+          <wp:inline distT="114300" distB="114300" distL="114300" distR="114300" wp14:anchorId="03F1C9F4" wp14:editId="6DDD4631">
+            <wp:extent cx="5939480" cy="2565400"/>
+            <wp:effectExtent l="0" t="0" r="0" b="0"/>
+            <wp:docPr id="52" name="image24.png"/>
+            <wp:cNvGraphicFramePr/>
+            <a:graphic xmlns:a="http://schemas.openxmlformats.org/drawingml/2006/main">
+              <a:graphicData uri="http://schemas.openxmlformats.org/drawingml/2006/picture">
+                <pic:pic xmlns:pic="http://schemas.openxmlformats.org/drawingml/2006/picture">
+                  <pic:nvPicPr>
+                    <pic:cNvPr id="0" name="image24.png"/>
+                    <pic:cNvPicPr preferRelativeResize="0"/>
+                  </pic:nvPicPr>
+                  <pic:blipFill>
+                    <a:blip r:embed="rId15"/>
                     <a:srcRect/>
                     <a:stretch>
                       <a:fillRect/>
@@ -2398,25 +2597,30 @@
       <w:pPr>
         <w:jc w:val="both"/>
       </w:pPr>
+    </w:p>
+    <w:p>
+      <w:pPr>
+        <w:jc w:val="both"/>
+      </w:pPr>
       <w:r>
         <w:rPr>
           <w:noProof/>
         </w:rPr>
         <w:drawing>
-          <wp:inline distT="114300" distB="114300" distL="114300" distR="114300" wp14:anchorId="7C3E5BEC" wp14:editId="7F595C73">
-            <wp:extent cx="4752975" cy="1238250"/>
+          <wp:inline distT="114300" distB="114300" distL="114300" distR="114300" wp14:anchorId="5CDABA9D" wp14:editId="4E35F9C4">
+            <wp:extent cx="5877878" cy="1531311"/>
             <wp:effectExtent l="0" t="0" r="0" b="0"/>
-            <wp:docPr id="25" name="image4.png"/>
+            <wp:docPr id="39" name="image9.png"/>
             <wp:cNvGraphicFramePr/>
             <a:graphic xmlns:a="http://schemas.openxmlformats.org/drawingml/2006/main">
               <a:graphicData uri="http://schemas.openxmlformats.org/drawingml/2006/picture">
                 <pic:pic xmlns:pic="http://schemas.openxmlformats.org/drawingml/2006/picture">
                   <pic:nvPicPr>
-                    <pic:cNvPr id="0" name="image4.png"/>
+                    <pic:cNvPr id="0" name="image9.png"/>
                     <pic:cNvPicPr preferRelativeResize="0"/>
                   </pic:nvPicPr>
                   <pic:blipFill>
-                    <a:blip r:embed="rId11"/>
+                    <a:blip r:embed="rId16"/>
                     <a:srcRect/>
                     <a:stretch>
                       <a:fillRect/>
@@ -2425,7 +2629,7 @@
                   <pic:spPr>
                     <a:xfrm>
                       <a:off x="0" y="0"/>
-                      <a:ext cx="4752975" cy="1238250"/>
+                      <a:ext cx="5877878" cy="1531311"/>
                     </a:xfrm>
                     <a:prstGeom prst="rect">
                       <a:avLst/>
@@ -2443,25 +2647,30 @@
       <w:pPr>
         <w:jc w:val="both"/>
       </w:pPr>
+    </w:p>
+    <w:p>
+      <w:pPr>
+        <w:jc w:val="both"/>
+      </w:pPr>
       <w:r>
         <w:rPr>
           <w:noProof/>
         </w:rPr>
         <w:drawing>
-          <wp:inline distT="114300" distB="114300" distL="114300" distR="114300" wp14:anchorId="223CA163" wp14:editId="0B082551">
+          <wp:inline distT="114300" distB="114300" distL="114300" distR="114300" wp14:anchorId="07BBC127" wp14:editId="48EDACB1">
             <wp:extent cx="5939480" cy="1625600"/>
             <wp:effectExtent l="0" t="0" r="0" b="0"/>
-            <wp:docPr id="24" name="image3.png"/>
+            <wp:docPr id="58" name="image35.png"/>
             <wp:cNvGraphicFramePr/>
             <a:graphic xmlns:a="http://schemas.openxmlformats.org/drawingml/2006/main">
               <a:graphicData uri="http://schemas.openxmlformats.org/drawingml/2006/picture">
                 <pic:pic xmlns:pic="http://schemas.openxmlformats.org/drawingml/2006/picture">
                   <pic:nvPicPr>
-                    <pic:cNvPr id="0" name="image3.png"/>
+                    <pic:cNvPr id="0" name="image35.png"/>
                     <pic:cNvPicPr preferRelativeResize="0"/>
                   </pic:nvPicPr>
                   <pic:blipFill>
-                    <a:blip r:embed="rId12"/>
+                    <a:blip r:embed="rId17"/>
                     <a:srcRect/>
                     <a:stretch>
                       <a:fillRect/>
@@ -2494,85 +2703,2310 @@
         <w:jc w:val="both"/>
       </w:pPr>
       <w:r>
-        <w:t xml:space="preserve">2. </w:t>
-      </w:r>
-    </w:p>
-    <w:p>
-      <w:pPr>
-        <w:jc w:val="both"/>
-      </w:pPr>
-    </w:p>
-    <w:p>
-      <w:pPr>
-        <w:jc w:val="both"/>
-      </w:pPr>
-    </w:p>
-    <w:p>
-      <w:pPr>
-        <w:jc w:val="both"/>
-      </w:pPr>
-      <w:r>
-        <w:t xml:space="preserve">3. </w:t>
-      </w:r>
-    </w:p>
-    <w:p>
-      <w:pPr>
-        <w:jc w:val="both"/>
-      </w:pPr>
-    </w:p>
-    <w:p>
-      <w:pPr>
-        <w:jc w:val="both"/>
-      </w:pPr>
-    </w:p>
-    <w:p>
-      <w:pPr>
-        <w:jc w:val="both"/>
-      </w:pPr>
-      <w:r>
-        <w:t xml:space="preserve">4. </w:t>
-      </w:r>
-    </w:p>
-    <w:p>
-      <w:pPr>
-        <w:jc w:val="both"/>
-      </w:pPr>
-    </w:p>
-    <w:p>
-      <w:pPr>
-        <w:jc w:val="both"/>
-      </w:pPr>
-    </w:p>
-    <w:p>
-      <w:pPr>
-        <w:jc w:val="both"/>
-      </w:pPr>
-      <w:r>
-        <w:t xml:space="preserve">5. </w:t>
-      </w:r>
-    </w:p>
-    <w:p>
-      <w:pPr>
-        <w:jc w:val="both"/>
-      </w:pPr>
-    </w:p>
-    <w:p>
-      <w:pPr>
-        <w:jc w:val="both"/>
-      </w:pPr>
-    </w:p>
-    <w:p>
-      <w:pPr>
-        <w:jc w:val="both"/>
-      </w:pPr>
-      <w:r>
-        <w:t xml:space="preserve">6. </w:t>
-      </w:r>
-    </w:p>
-    <w:p>
-      <w:pPr>
-        <w:jc w:val="both"/>
-      </w:pPr>
+        <w:lastRenderedPageBreak/>
+        <w:t>2. Объединим все интерфейсы на mt-01 в сетевой мост: создаём bridge1 во вкладке Bridge, добавляем к нему интерфейсы во вкладке Ports. Теперь роутер по сути объединил в себе все подключения и с него проходят пакеты ping до любого устройства. Между соседними устройствами также налажен контакт: пинг проходит от каждого до каждого устройства.</w:t>
+      </w:r>
+    </w:p>
+    <w:p>
+      <w:pPr>
+        <w:jc w:val="both"/>
+      </w:pPr>
+    </w:p>
+    <w:p>
+      <w:pPr>
+        <w:jc w:val="both"/>
+      </w:pPr>
+      <w:r>
+        <w:rPr>
+          <w:noProof/>
+        </w:rPr>
+        <w:drawing>
+          <wp:inline distT="114300" distB="114300" distL="114300" distR="114300" wp14:anchorId="6106CCA1" wp14:editId="5CE51D85">
+            <wp:extent cx="3363278" cy="929686"/>
+            <wp:effectExtent l="0" t="0" r="0" b="0"/>
+            <wp:docPr id="56" name="image34.png"/>
+            <wp:cNvGraphicFramePr/>
+            <a:graphic xmlns:a="http://schemas.openxmlformats.org/drawingml/2006/main">
+              <a:graphicData uri="http://schemas.openxmlformats.org/drawingml/2006/picture">
+                <pic:pic xmlns:pic="http://schemas.openxmlformats.org/drawingml/2006/picture">
+                  <pic:nvPicPr>
+                    <pic:cNvPr id="0" name="image34.png"/>
+                    <pic:cNvPicPr preferRelativeResize="0"/>
+                  </pic:nvPicPr>
+                  <pic:blipFill>
+                    <a:blip r:embed="rId18"/>
+                    <a:srcRect/>
+                    <a:stretch>
+                      <a:fillRect/>
+                    </a:stretch>
+                  </pic:blipFill>
+                  <pic:spPr>
+                    <a:xfrm>
+                      <a:off x="0" y="0"/>
+                      <a:ext cx="3363278" cy="929686"/>
+                    </a:xfrm>
+                    <a:prstGeom prst="rect">
+                      <a:avLst/>
+                    </a:prstGeom>
+                    <a:ln/>
+                  </pic:spPr>
+                </pic:pic>
+              </a:graphicData>
+            </a:graphic>
+          </wp:inline>
+        </w:drawing>
+      </w:r>
+    </w:p>
+    <w:p>
+      <w:pPr>
+        <w:jc w:val="both"/>
+      </w:pPr>
+      <w:r>
+        <w:rPr>
+          <w:noProof/>
+        </w:rPr>
+        <w:drawing>
+          <wp:inline distT="114300" distB="114300" distL="114300" distR="114300" wp14:anchorId="5CAA59C5" wp14:editId="0E42CE55">
+            <wp:extent cx="5363528" cy="1227474"/>
+            <wp:effectExtent l="0" t="0" r="0" b="0"/>
+            <wp:docPr id="62" name="image38.png"/>
+            <wp:cNvGraphicFramePr/>
+            <a:graphic xmlns:a="http://schemas.openxmlformats.org/drawingml/2006/main">
+              <a:graphicData uri="http://schemas.openxmlformats.org/drawingml/2006/picture">
+                <pic:pic xmlns:pic="http://schemas.openxmlformats.org/drawingml/2006/picture">
+                  <pic:nvPicPr>
+                    <pic:cNvPr id="0" name="image38.png"/>
+                    <pic:cNvPicPr preferRelativeResize="0"/>
+                  </pic:nvPicPr>
+                  <pic:blipFill>
+                    <a:blip r:embed="rId19"/>
+                    <a:srcRect/>
+                    <a:stretch>
+                      <a:fillRect/>
+                    </a:stretch>
+                  </pic:blipFill>
+                  <pic:spPr>
+                    <a:xfrm>
+                      <a:off x="0" y="0"/>
+                      <a:ext cx="5363528" cy="1227474"/>
+                    </a:xfrm>
+                    <a:prstGeom prst="rect">
+                      <a:avLst/>
+                    </a:prstGeom>
+                    <a:ln/>
+                  </pic:spPr>
+                </pic:pic>
+              </a:graphicData>
+            </a:graphic>
+          </wp:inline>
+        </w:drawing>
+      </w:r>
+    </w:p>
+    <w:p>
+      <w:pPr>
+        <w:jc w:val="both"/>
+      </w:pPr>
+    </w:p>
+    <w:p>
+      <w:pPr>
+        <w:jc w:val="both"/>
+      </w:pPr>
+      <w:r>
+        <w:rPr>
+          <w:noProof/>
+        </w:rPr>
+        <w:drawing>
+          <wp:inline distT="114300" distB="114300" distL="114300" distR="114300" wp14:anchorId="33F25EB5" wp14:editId="742818B2">
+            <wp:extent cx="5696903" cy="2821062"/>
+            <wp:effectExtent l="0" t="0" r="0" b="0"/>
+            <wp:docPr id="45" name="image31.png"/>
+            <wp:cNvGraphicFramePr/>
+            <a:graphic xmlns:a="http://schemas.openxmlformats.org/drawingml/2006/main">
+              <a:graphicData uri="http://schemas.openxmlformats.org/drawingml/2006/picture">
+                <pic:pic xmlns:pic="http://schemas.openxmlformats.org/drawingml/2006/picture">
+                  <pic:nvPicPr>
+                    <pic:cNvPr id="0" name="image31.png"/>
+                    <pic:cNvPicPr preferRelativeResize="0"/>
+                  </pic:nvPicPr>
+                  <pic:blipFill>
+                    <a:blip r:embed="rId20"/>
+                    <a:srcRect/>
+                    <a:stretch>
+                      <a:fillRect/>
+                    </a:stretch>
+                  </pic:blipFill>
+                  <pic:spPr>
+                    <a:xfrm>
+                      <a:off x="0" y="0"/>
+                      <a:ext cx="5696903" cy="2821062"/>
+                    </a:xfrm>
+                    <a:prstGeom prst="rect">
+                      <a:avLst/>
+                    </a:prstGeom>
+                    <a:ln/>
+                  </pic:spPr>
+                </pic:pic>
+              </a:graphicData>
+            </a:graphic>
+          </wp:inline>
+        </w:drawing>
+      </w:r>
+    </w:p>
+    <w:p>
+      <w:pPr>
+        <w:jc w:val="both"/>
+      </w:pPr>
+    </w:p>
+    <w:p>
+      <w:pPr>
+        <w:jc w:val="both"/>
+      </w:pPr>
+      <w:r>
+        <w:rPr>
+          <w:noProof/>
+        </w:rPr>
+        <w:drawing>
+          <wp:inline distT="114300" distB="114300" distL="114300" distR="114300" wp14:anchorId="414867CA" wp14:editId="11C2856E">
+            <wp:extent cx="5735003" cy="2858311"/>
+            <wp:effectExtent l="0" t="0" r="0" b="0"/>
+            <wp:docPr id="34" name="image16.png"/>
+            <wp:cNvGraphicFramePr/>
+            <a:graphic xmlns:a="http://schemas.openxmlformats.org/drawingml/2006/main">
+              <a:graphicData uri="http://schemas.openxmlformats.org/drawingml/2006/picture">
+                <pic:pic xmlns:pic="http://schemas.openxmlformats.org/drawingml/2006/picture">
+                  <pic:nvPicPr>
+                    <pic:cNvPr id="0" name="image16.png"/>
+                    <pic:cNvPicPr preferRelativeResize="0"/>
+                  </pic:nvPicPr>
+                  <pic:blipFill>
+                    <a:blip r:embed="rId21"/>
+                    <a:srcRect/>
+                    <a:stretch>
+                      <a:fillRect/>
+                    </a:stretch>
+                  </pic:blipFill>
+                  <pic:spPr>
+                    <a:xfrm>
+                      <a:off x="0" y="0"/>
+                      <a:ext cx="5735003" cy="2858311"/>
+                    </a:xfrm>
+                    <a:prstGeom prst="rect">
+                      <a:avLst/>
+                    </a:prstGeom>
+                    <a:ln/>
+                  </pic:spPr>
+                </pic:pic>
+              </a:graphicData>
+            </a:graphic>
+          </wp:inline>
+        </w:drawing>
+      </w:r>
+    </w:p>
+    <w:p>
+      <w:pPr>
+        <w:jc w:val="both"/>
+      </w:pPr>
+      <w:r>
+        <w:rPr>
+          <w:noProof/>
+        </w:rPr>
+        <w:lastRenderedPageBreak/>
+        <w:drawing>
+          <wp:inline distT="114300" distB="114300" distL="114300" distR="114300" wp14:anchorId="6E8586A7" wp14:editId="138BAFA1">
+            <wp:extent cx="4934903" cy="3625443"/>
+            <wp:effectExtent l="0" t="0" r="0" b="0"/>
+            <wp:docPr id="32" name="image4.png"/>
+            <wp:cNvGraphicFramePr/>
+            <a:graphic xmlns:a="http://schemas.openxmlformats.org/drawingml/2006/main">
+              <a:graphicData uri="http://schemas.openxmlformats.org/drawingml/2006/picture">
+                <pic:pic xmlns:pic="http://schemas.openxmlformats.org/drawingml/2006/picture">
+                  <pic:nvPicPr>
+                    <pic:cNvPr id="0" name="image4.png"/>
+                    <pic:cNvPicPr preferRelativeResize="0"/>
+                  </pic:nvPicPr>
+                  <pic:blipFill>
+                    <a:blip r:embed="rId22"/>
+                    <a:srcRect/>
+                    <a:stretch>
+                      <a:fillRect/>
+                    </a:stretch>
+                  </pic:blipFill>
+                  <pic:spPr>
+                    <a:xfrm>
+                      <a:off x="0" y="0"/>
+                      <a:ext cx="4934903" cy="3625443"/>
+                    </a:xfrm>
+                    <a:prstGeom prst="rect">
+                      <a:avLst/>
+                    </a:prstGeom>
+                    <a:ln/>
+                  </pic:spPr>
+                </pic:pic>
+              </a:graphicData>
+            </a:graphic>
+          </wp:inline>
+        </w:drawing>
+      </w:r>
+    </w:p>
+    <w:p>
+      <w:pPr>
+        <w:jc w:val="both"/>
+      </w:pPr>
+    </w:p>
+    <w:p>
+      <w:pPr>
+        <w:jc w:val="both"/>
+      </w:pPr>
+      <w:r>
+        <w:t>3. Посмотрим в Wireshark, какие пакеты доходят до хост-машины в сети vboxnet2: это будет весь широковещательный трафик из подсетей, подключенных к сетевому мосту bridge1 на mt-01 (адресованный даже не нашей хост-машине), что не является безопасным решением: если злоумышленник получит доступ к адаптеру подсети, то сможет видеть broadcast-пакеты из других подсетей.</w:t>
+      </w:r>
+    </w:p>
+    <w:p>
+      <w:pPr>
+        <w:jc w:val="both"/>
+      </w:pPr>
+    </w:p>
+    <w:p>
+      <w:pPr>
+        <w:jc w:val="both"/>
+      </w:pPr>
+      <w:r>
+        <w:rPr>
+          <w:noProof/>
+        </w:rPr>
+        <w:drawing>
+          <wp:inline distT="114300" distB="114300" distL="114300" distR="114300" wp14:anchorId="70DD69CF" wp14:editId="79311E7C">
+            <wp:extent cx="5939480" cy="1257300"/>
+            <wp:effectExtent l="0" t="0" r="0" b="0"/>
+            <wp:docPr id="46" name="image22.png"/>
+            <wp:cNvGraphicFramePr/>
+            <a:graphic xmlns:a="http://schemas.openxmlformats.org/drawingml/2006/main">
+              <a:graphicData uri="http://schemas.openxmlformats.org/drawingml/2006/picture">
+                <pic:pic xmlns:pic="http://schemas.openxmlformats.org/drawingml/2006/picture">
+                  <pic:nvPicPr>
+                    <pic:cNvPr id="0" name="image22.png"/>
+                    <pic:cNvPicPr preferRelativeResize="0"/>
+                  </pic:nvPicPr>
+                  <pic:blipFill>
+                    <a:blip r:embed="rId23"/>
+                    <a:srcRect/>
+                    <a:stretch>
+                      <a:fillRect/>
+                    </a:stretch>
+                  </pic:blipFill>
+                  <pic:spPr>
+                    <a:xfrm>
+                      <a:off x="0" y="0"/>
+                      <a:ext cx="5939480" cy="1257300"/>
+                    </a:xfrm>
+                    <a:prstGeom prst="rect">
+                      <a:avLst/>
+                    </a:prstGeom>
+                    <a:ln/>
+                  </pic:spPr>
+                </pic:pic>
+              </a:graphicData>
+            </a:graphic>
+          </wp:inline>
+        </w:drawing>
+      </w:r>
+    </w:p>
+    <w:p>
+      <w:pPr>
+        <w:jc w:val="both"/>
+      </w:pPr>
+    </w:p>
+    <w:p>
+      <w:pPr>
+        <w:jc w:val="both"/>
+      </w:pPr>
+      <w:r>
+        <w:t>4. Для возвращения безопасности в нашу сеть настроим VLAN: в настройках bridge1 включаем опцию “VLAN Filtering” для фильтрации пакетов в виртуальных локальных сетях и на интерфейсе ether3 в меню Ports ставим значение PVID = 2. Проверяем в подменю “VLANs”, создалась ли новая виртуальная локальная сеть: да, создалась.</w:t>
+      </w:r>
+    </w:p>
+    <w:p>
+      <w:pPr>
+        <w:jc w:val="both"/>
+      </w:pPr>
+    </w:p>
+    <w:p>
+      <w:pPr>
+        <w:jc w:val="both"/>
+      </w:pPr>
+      <w:r>
+        <w:rPr>
+          <w:noProof/>
+        </w:rPr>
+        <w:drawing>
+          <wp:inline distT="114300" distB="114300" distL="114300" distR="114300" wp14:anchorId="6C6B77A6" wp14:editId="71DA1E34">
+            <wp:extent cx="2829878" cy="1157266"/>
+            <wp:effectExtent l="0" t="0" r="0" b="0"/>
+            <wp:docPr id="47" name="image23.png"/>
+            <wp:cNvGraphicFramePr/>
+            <a:graphic xmlns:a="http://schemas.openxmlformats.org/drawingml/2006/main">
+              <a:graphicData uri="http://schemas.openxmlformats.org/drawingml/2006/picture">
+                <pic:pic xmlns:pic="http://schemas.openxmlformats.org/drawingml/2006/picture">
+                  <pic:nvPicPr>
+                    <pic:cNvPr id="0" name="image23.png"/>
+                    <pic:cNvPicPr preferRelativeResize="0"/>
+                  </pic:nvPicPr>
+                  <pic:blipFill>
+                    <a:blip r:embed="rId24"/>
+                    <a:srcRect l="3489" t="8384" r="2228" b="3335"/>
+                    <a:stretch>
+                      <a:fillRect/>
+                    </a:stretch>
+                  </pic:blipFill>
+                  <pic:spPr>
+                    <a:xfrm>
+                      <a:off x="0" y="0"/>
+                      <a:ext cx="2829878" cy="1157266"/>
+                    </a:xfrm>
+                    <a:prstGeom prst="rect">
+                      <a:avLst/>
+                    </a:prstGeom>
+                    <a:ln/>
+                  </pic:spPr>
+                </pic:pic>
+              </a:graphicData>
+            </a:graphic>
+          </wp:inline>
+        </w:drawing>
+      </w:r>
+      <w:r>
+        <w:rPr>
+          <w:lang w:val="en-US"/>
+        </w:rPr>
+        <w:t xml:space="preserve"> </w:t>
+      </w:r>
+      <w:r>
+        <w:rPr>
+          <w:noProof/>
+        </w:rPr>
+        <w:drawing>
+          <wp:inline distT="114300" distB="114300" distL="114300" distR="114300" wp14:anchorId="57C59751" wp14:editId="524AE3F4">
+            <wp:extent cx="2972753" cy="397928"/>
+            <wp:effectExtent l="0" t="0" r="0" b="0"/>
+            <wp:docPr id="49" name="image32.png"/>
+            <wp:cNvGraphicFramePr/>
+            <a:graphic xmlns:a="http://schemas.openxmlformats.org/drawingml/2006/main">
+              <a:graphicData uri="http://schemas.openxmlformats.org/drawingml/2006/picture">
+                <pic:pic xmlns:pic="http://schemas.openxmlformats.org/drawingml/2006/picture">
+                  <pic:nvPicPr>
+                    <pic:cNvPr id="0" name="image32.png"/>
+                    <pic:cNvPicPr preferRelativeResize="0"/>
+                  </pic:nvPicPr>
+                  <pic:blipFill>
+                    <a:blip r:embed="rId25"/>
+                    <a:srcRect/>
+                    <a:stretch>
+                      <a:fillRect/>
+                    </a:stretch>
+                  </pic:blipFill>
+                  <pic:spPr>
+                    <a:xfrm>
+                      <a:off x="0" y="0"/>
+                      <a:ext cx="2972753" cy="397928"/>
+                    </a:xfrm>
+                    <a:prstGeom prst="rect">
+                      <a:avLst/>
+                    </a:prstGeom>
+                    <a:ln/>
+                  </pic:spPr>
+                </pic:pic>
+              </a:graphicData>
+            </a:graphic>
+          </wp:inline>
+        </w:drawing>
+      </w:r>
+    </w:p>
+    <w:p>
+      <w:pPr>
+        <w:jc w:val="both"/>
+      </w:pPr>
+    </w:p>
+    <w:p>
+      <w:pPr>
+        <w:jc w:val="both"/>
+      </w:pPr>
+      <w:r>
+        <w:rPr>
+          <w:noProof/>
+        </w:rPr>
+        <w:drawing>
+          <wp:inline distT="114300" distB="114300" distL="114300" distR="114300" wp14:anchorId="1E17E634" wp14:editId="15E71536">
+            <wp:extent cx="5839778" cy="598952"/>
+            <wp:effectExtent l="0" t="0" r="0" b="0"/>
+            <wp:docPr id="20" name="image5.png"/>
+            <wp:cNvGraphicFramePr/>
+            <a:graphic xmlns:a="http://schemas.openxmlformats.org/drawingml/2006/main">
+              <a:graphicData uri="http://schemas.openxmlformats.org/drawingml/2006/picture">
+                <pic:pic xmlns:pic="http://schemas.openxmlformats.org/drawingml/2006/picture">
+                  <pic:nvPicPr>
+                    <pic:cNvPr id="0" name="image5.png"/>
+                    <pic:cNvPicPr preferRelativeResize="0"/>
+                  </pic:nvPicPr>
+                  <pic:blipFill>
+                    <a:blip r:embed="rId26"/>
+                    <a:srcRect/>
+                    <a:stretch>
+                      <a:fillRect/>
+                    </a:stretch>
+                  </pic:blipFill>
+                  <pic:spPr>
+                    <a:xfrm>
+                      <a:off x="0" y="0"/>
+                      <a:ext cx="5839778" cy="598952"/>
+                    </a:xfrm>
+                    <a:prstGeom prst="rect">
+                      <a:avLst/>
+                    </a:prstGeom>
+                    <a:ln/>
+                  </pic:spPr>
+                </pic:pic>
+              </a:graphicData>
+            </a:graphic>
+          </wp:inline>
+        </w:drawing>
+      </w:r>
+    </w:p>
+    <w:p>
+      <w:pPr>
+        <w:jc w:val="both"/>
+      </w:pPr>
+    </w:p>
+    <w:p>
+      <w:pPr>
+        <w:jc w:val="both"/>
+      </w:pPr>
+      <w:r>
+        <w:t>Смотрим пакеты в Wireshark: теперь ping и broadcast-пакеты не доходят до интерфейса ether3, так как он принадлежит VLAN 2, а все остальные интерфейсы - подсети VLAN 1. Для проверки наличия ARP-пакетов были проведены ping с astra1 до mt-01 ether1 и ether2. ARP-пакеты в подсети vboxnet2 на хосте отсутствуют, из-за чего также перестали проходить ping-пакеты от astra1 до хоста.</w:t>
+      </w:r>
+    </w:p>
+    <w:p>
+      <w:pPr>
+        <w:jc w:val="both"/>
+      </w:pPr>
+    </w:p>
+    <w:p>
+      <w:pPr>
+        <w:jc w:val="both"/>
+      </w:pPr>
+      <w:r>
+        <w:rPr>
+          <w:noProof/>
+        </w:rPr>
+        <w:drawing>
+          <wp:inline distT="114300" distB="114300" distL="114300" distR="114300" wp14:anchorId="5D25748F" wp14:editId="00F577C8">
+            <wp:extent cx="5735003" cy="2123054"/>
+            <wp:effectExtent l="0" t="0" r="0" b="0"/>
+            <wp:docPr id="59" name="image36.png"/>
+            <wp:cNvGraphicFramePr/>
+            <a:graphic xmlns:a="http://schemas.openxmlformats.org/drawingml/2006/main">
+              <a:graphicData uri="http://schemas.openxmlformats.org/drawingml/2006/picture">
+                <pic:pic xmlns:pic="http://schemas.openxmlformats.org/drawingml/2006/picture">
+                  <pic:nvPicPr>
+                    <pic:cNvPr id="0" name="image36.png"/>
+                    <pic:cNvPicPr preferRelativeResize="0"/>
+                  </pic:nvPicPr>
+                  <pic:blipFill>
+                    <a:blip r:embed="rId27"/>
+                    <a:srcRect/>
+                    <a:stretch>
+                      <a:fillRect/>
+                    </a:stretch>
+                  </pic:blipFill>
+                  <pic:spPr>
+                    <a:xfrm>
+                      <a:off x="0" y="0"/>
+                      <a:ext cx="5735003" cy="2123054"/>
+                    </a:xfrm>
+                    <a:prstGeom prst="rect">
+                      <a:avLst/>
+                    </a:prstGeom>
+                    <a:ln/>
+                  </pic:spPr>
+                </pic:pic>
+              </a:graphicData>
+            </a:graphic>
+          </wp:inline>
+        </w:drawing>
+      </w:r>
+    </w:p>
+    <w:p>
+      <w:pPr>
+        <w:jc w:val="both"/>
+      </w:pPr>
+    </w:p>
+    <w:p>
+      <w:pPr>
+        <w:jc w:val="both"/>
+      </w:pPr>
+      <w:r>
+        <w:rPr>
+          <w:noProof/>
+        </w:rPr>
+        <w:drawing>
+          <wp:inline distT="114300" distB="114300" distL="114300" distR="114300" wp14:anchorId="6400E15C" wp14:editId="10D27EFC">
+            <wp:extent cx="5675888" cy="958691"/>
+            <wp:effectExtent l="0" t="0" r="0" b="0"/>
+            <wp:docPr id="40" name="image19.png"/>
+            <wp:cNvGraphicFramePr/>
+            <a:graphic xmlns:a="http://schemas.openxmlformats.org/drawingml/2006/main">
+              <a:graphicData uri="http://schemas.openxmlformats.org/drawingml/2006/picture">
+                <pic:pic xmlns:pic="http://schemas.openxmlformats.org/drawingml/2006/picture">
+                  <pic:nvPicPr>
+                    <pic:cNvPr id="0" name="image19.png"/>
+                    <pic:cNvPicPr preferRelativeResize="0"/>
+                  </pic:nvPicPr>
+                  <pic:blipFill>
+                    <a:blip r:embed="rId28"/>
+                    <a:srcRect/>
+                    <a:stretch>
+                      <a:fillRect/>
+                    </a:stretch>
+                  </pic:blipFill>
+                  <pic:spPr>
+                    <a:xfrm>
+                      <a:off x="0" y="0"/>
+                      <a:ext cx="5675888" cy="958691"/>
+                    </a:xfrm>
+                    <a:prstGeom prst="rect">
+                      <a:avLst/>
+                    </a:prstGeom>
+                    <a:ln/>
+                  </pic:spPr>
+                </pic:pic>
+              </a:graphicData>
+            </a:graphic>
+          </wp:inline>
+        </w:drawing>
+      </w:r>
+    </w:p>
+    <w:p>
+      <w:pPr>
+        <w:jc w:val="both"/>
+      </w:pPr>
+    </w:p>
+    <w:p>
+      <w:pPr>
+        <w:jc w:val="both"/>
+      </w:pPr>
+      <w:r>
+        <w:t>5. Создадим виртуальный интерфейс на mt-01 во вкладке Interfaces: типом интерфейса назначим VLAN, в поле VLAN ID впишем 2, далее добавим его в Bridge-&gt;Ports к bridge1. Хосту на адаптере vboxnet2 заменим адрес на подходящий для второй подсети: 10.10.3.129, а новому виртуальному интерфейсу присвоим адрес 10.10.3.130 в меню IP -&gt; Addresses.</w:t>
+      </w:r>
+      <w:r>
+        <w:rPr>
+          <w:noProof/>
+        </w:rPr>
+        <w:drawing>
+          <wp:anchor distT="114300" distB="114300" distL="114300" distR="114300" simplePos="0" relativeHeight="251658240" behindDoc="0" locked="0" layoutInCell="1" hidden="0" allowOverlap="1" wp14:anchorId="765E5273" wp14:editId="1B8DFBDE">
+            <wp:simplePos x="0" y="0"/>
+            <wp:positionH relativeFrom="column">
+              <wp:posOffset>2981325</wp:posOffset>
+            </wp:positionH>
+            <wp:positionV relativeFrom="paragraph">
+              <wp:posOffset>914400</wp:posOffset>
+            </wp:positionV>
+            <wp:extent cx="2267902" cy="755967"/>
+            <wp:effectExtent l="0" t="0" r="0" b="0"/>
+            <wp:wrapSquare wrapText="bothSides" distT="114300" distB="114300" distL="114300" distR="114300"/>
+            <wp:docPr id="35" name="image7.png"/>
+            <wp:cNvGraphicFramePr/>
+            <a:graphic xmlns:a="http://schemas.openxmlformats.org/drawingml/2006/main">
+              <a:graphicData uri="http://schemas.openxmlformats.org/drawingml/2006/picture">
+                <pic:pic xmlns:pic="http://schemas.openxmlformats.org/drawingml/2006/picture">
+                  <pic:nvPicPr>
+                    <pic:cNvPr id="0" name="image7.png"/>
+                    <pic:cNvPicPr preferRelativeResize="0"/>
+                  </pic:nvPicPr>
+                  <pic:blipFill>
+                    <a:blip r:embed="rId29"/>
+                    <a:srcRect/>
+                    <a:stretch>
+                      <a:fillRect/>
+                    </a:stretch>
+                  </pic:blipFill>
+                  <pic:spPr>
+                    <a:xfrm>
+                      <a:off x="0" y="0"/>
+                      <a:ext cx="2267902" cy="755967"/>
+                    </a:xfrm>
+                    <a:prstGeom prst="rect">
+                      <a:avLst/>
+                    </a:prstGeom>
+                    <a:ln/>
+                  </pic:spPr>
+                </pic:pic>
+              </a:graphicData>
+            </a:graphic>
+          </wp:anchor>
+        </w:drawing>
+      </w:r>
+    </w:p>
+    <w:p>
+      <w:pPr>
+        <w:jc w:val="both"/>
+      </w:pPr>
+      <w:r>
+        <w:rPr>
+          <w:noProof/>
+        </w:rPr>
+        <w:drawing>
+          <wp:anchor distT="114300" distB="114300" distL="114300" distR="114300" simplePos="0" relativeHeight="251659264" behindDoc="0" locked="0" layoutInCell="1" hidden="0" allowOverlap="1" wp14:anchorId="31043151" wp14:editId="08E4B6B6">
+            <wp:simplePos x="0" y="0"/>
+            <wp:positionH relativeFrom="column">
+              <wp:posOffset>1</wp:posOffset>
+            </wp:positionH>
+            <wp:positionV relativeFrom="paragraph">
+              <wp:posOffset>150726</wp:posOffset>
+            </wp:positionV>
+            <wp:extent cx="2820353" cy="3558294"/>
+            <wp:effectExtent l="0" t="0" r="0" b="0"/>
+            <wp:wrapSquare wrapText="bothSides" distT="114300" distB="114300" distL="114300" distR="114300"/>
+            <wp:docPr id="42" name="image33.png"/>
+            <wp:cNvGraphicFramePr/>
+            <a:graphic xmlns:a="http://schemas.openxmlformats.org/drawingml/2006/main">
+              <a:graphicData uri="http://schemas.openxmlformats.org/drawingml/2006/picture">
+                <pic:pic xmlns:pic="http://schemas.openxmlformats.org/drawingml/2006/picture">
+                  <pic:nvPicPr>
+                    <pic:cNvPr id="0" name="image33.png"/>
+                    <pic:cNvPicPr preferRelativeResize="0"/>
+                  </pic:nvPicPr>
+                  <pic:blipFill>
+                    <a:blip r:embed="rId30"/>
+                    <a:srcRect/>
+                    <a:stretch>
+                      <a:fillRect/>
+                    </a:stretch>
+                  </pic:blipFill>
+                  <pic:spPr>
+                    <a:xfrm>
+                      <a:off x="0" y="0"/>
+                      <a:ext cx="2820353" cy="3558294"/>
+                    </a:xfrm>
+                    <a:prstGeom prst="rect">
+                      <a:avLst/>
+                    </a:prstGeom>
+                    <a:ln/>
+                  </pic:spPr>
+                </pic:pic>
+              </a:graphicData>
+            </a:graphic>
+          </wp:anchor>
+        </w:drawing>
+      </w:r>
+    </w:p>
+    <w:p>
+      <w:pPr>
+        <w:jc w:val="both"/>
+      </w:pPr>
+      <w:r>
+        <w:t xml:space="preserve"> </w:t>
+      </w:r>
+    </w:p>
+    <w:p>
+      <w:pPr>
+        <w:jc w:val="both"/>
+      </w:pPr>
+    </w:p>
+    <w:p>
+      <w:pPr>
+        <w:jc w:val="both"/>
+      </w:pPr>
+    </w:p>
+    <w:p>
+      <w:pPr>
+        <w:jc w:val="both"/>
+      </w:pPr>
+    </w:p>
+    <w:p>
+      <w:pPr>
+        <w:jc w:val="both"/>
+      </w:pPr>
+      <w:r>
+        <w:rPr>
+          <w:noProof/>
+        </w:rPr>
+        <w:drawing>
+          <wp:inline distT="114300" distB="114300" distL="114300" distR="114300" wp14:anchorId="49422621" wp14:editId="09BD9ACE">
+            <wp:extent cx="2306002" cy="1380410"/>
+            <wp:effectExtent l="0" t="0" r="0" b="0"/>
+            <wp:docPr id="48" name="image41.png"/>
+            <wp:cNvGraphicFramePr/>
+            <a:graphic xmlns:a="http://schemas.openxmlformats.org/drawingml/2006/main">
+              <a:graphicData uri="http://schemas.openxmlformats.org/drawingml/2006/picture">
+                <pic:pic xmlns:pic="http://schemas.openxmlformats.org/drawingml/2006/picture">
+                  <pic:nvPicPr>
+                    <pic:cNvPr id="0" name="image41.png"/>
+                    <pic:cNvPicPr preferRelativeResize="0"/>
+                  </pic:nvPicPr>
+                  <pic:blipFill>
+                    <a:blip r:embed="rId31"/>
+                    <a:srcRect/>
+                    <a:stretch>
+                      <a:fillRect/>
+                    </a:stretch>
+                  </pic:blipFill>
+                  <pic:spPr>
+                    <a:xfrm>
+                      <a:off x="0" y="0"/>
+                      <a:ext cx="2306002" cy="1380410"/>
+                    </a:xfrm>
+                    <a:prstGeom prst="rect">
+                      <a:avLst/>
+                    </a:prstGeom>
+                    <a:ln/>
+                  </pic:spPr>
+                </pic:pic>
+              </a:graphicData>
+            </a:graphic>
+          </wp:inline>
+        </w:drawing>
+      </w:r>
+    </w:p>
+    <w:p>
+      <w:pPr>
+        <w:jc w:val="both"/>
+      </w:pPr>
+    </w:p>
+    <w:p>
+      <w:pPr>
+        <w:jc w:val="both"/>
+      </w:pPr>
+      <w:r>
+        <w:rPr>
+          <w:noProof/>
+        </w:rPr>
+        <w:drawing>
+          <wp:inline distT="114300" distB="114300" distL="114300" distR="114300" wp14:anchorId="49E88A02" wp14:editId="790338E7">
+            <wp:extent cx="1582103" cy="999601"/>
+            <wp:effectExtent l="0" t="0" r="0" b="0"/>
+            <wp:docPr id="23" name="image29.png"/>
+            <wp:cNvGraphicFramePr/>
+            <a:graphic xmlns:a="http://schemas.openxmlformats.org/drawingml/2006/main">
+              <a:graphicData uri="http://schemas.openxmlformats.org/drawingml/2006/picture">
+                <pic:pic xmlns:pic="http://schemas.openxmlformats.org/drawingml/2006/picture">
+                  <pic:nvPicPr>
+                    <pic:cNvPr id="0" name="image29.png"/>
+                    <pic:cNvPicPr preferRelativeResize="0"/>
+                  </pic:nvPicPr>
+                  <pic:blipFill>
+                    <a:blip r:embed="rId32"/>
+                    <a:srcRect/>
+                    <a:stretch>
+                      <a:fillRect/>
+                    </a:stretch>
+                  </pic:blipFill>
+                  <pic:spPr>
+                    <a:xfrm>
+                      <a:off x="0" y="0"/>
+                      <a:ext cx="1582103" cy="999601"/>
+                    </a:xfrm>
+                    <a:prstGeom prst="rect">
+                      <a:avLst/>
+                    </a:prstGeom>
+                    <a:ln/>
+                  </pic:spPr>
+                </pic:pic>
+              </a:graphicData>
+            </a:graphic>
+          </wp:inline>
+        </w:drawing>
+      </w:r>
+    </w:p>
+    <w:p>
+      <w:pPr>
+        <w:jc w:val="both"/>
+      </w:pPr>
+      <w:r>
+        <w:lastRenderedPageBreak/>
+        <w:t>В виртуальных машинах astalinux создадим виртуальные интерфейсы для обработки тегированного трафика в VLAN-2 и назначим этим интерфейсам адреса из второй подсети (10.10.3.131 и 10.10.3.132 соответственно). Чтобы добавить интерфейс eth0.2 с привязкой к VLAN-2, пропишем “</w:t>
+      </w:r>
+      <w:r>
+        <w:rPr>
+          <w:shd w:val="clear" w:color="auto" w:fill="F9F9F9"/>
+        </w:rPr>
+        <w:t>ip link add link eth0 name eth0.2 type vlan id 2”. Назначим ему IP адрес в файле /etc/network/interfaces.d/eth0:</w:t>
+      </w:r>
+    </w:p>
+    <w:p>
+      <w:pPr>
+        <w:jc w:val="both"/>
+      </w:pPr>
+    </w:p>
+    <w:p>
+      <w:pPr>
+        <w:jc w:val="both"/>
+      </w:pPr>
+      <w:r>
+        <w:t>astra1</w:t>
+      </w:r>
+    </w:p>
+    <w:p>
+      <w:pPr>
+        <w:jc w:val="both"/>
+      </w:pPr>
+      <w:r>
+        <w:rPr>
+          <w:noProof/>
+        </w:rPr>
+        <w:drawing>
+          <wp:inline distT="114300" distB="114300" distL="114300" distR="114300" wp14:anchorId="0BAAEF61" wp14:editId="37AE20A6">
+            <wp:extent cx="5215939" cy="2372782"/>
+            <wp:effectExtent l="0" t="0" r="0" b="0"/>
+            <wp:docPr id="41" name="image28.png"/>
+            <wp:cNvGraphicFramePr/>
+            <a:graphic xmlns:a="http://schemas.openxmlformats.org/drawingml/2006/main">
+              <a:graphicData uri="http://schemas.openxmlformats.org/drawingml/2006/picture">
+                <pic:pic xmlns:pic="http://schemas.openxmlformats.org/drawingml/2006/picture">
+                  <pic:nvPicPr>
+                    <pic:cNvPr id="0" name="image28.png"/>
+                    <pic:cNvPicPr preferRelativeResize="0"/>
+                  </pic:nvPicPr>
+                  <pic:blipFill>
+                    <a:blip r:embed="rId33"/>
+                    <a:srcRect/>
+                    <a:stretch>
+                      <a:fillRect/>
+                    </a:stretch>
+                  </pic:blipFill>
+                  <pic:spPr>
+                    <a:xfrm>
+                      <a:off x="0" y="0"/>
+                      <a:ext cx="5215939" cy="2372782"/>
+                    </a:xfrm>
+                    <a:prstGeom prst="rect">
+                      <a:avLst/>
+                    </a:prstGeom>
+                    <a:ln/>
+                  </pic:spPr>
+                </pic:pic>
+              </a:graphicData>
+            </a:graphic>
+          </wp:inline>
+        </w:drawing>
+      </w:r>
+    </w:p>
+    <w:p>
+      <w:pPr>
+        <w:jc w:val="both"/>
+      </w:pPr>
+    </w:p>
+    <w:p>
+      <w:pPr>
+        <w:jc w:val="both"/>
+      </w:pPr>
+      <w:r>
+        <w:t>astra2</w:t>
+      </w:r>
+    </w:p>
+    <w:p>
+      <w:pPr>
+        <w:jc w:val="both"/>
+      </w:pPr>
+      <w:r>
+        <w:rPr>
+          <w:noProof/>
+        </w:rPr>
+        <w:drawing>
+          <wp:inline distT="114300" distB="114300" distL="114300" distR="114300" wp14:anchorId="2E2753ED" wp14:editId="35CB79D9">
+            <wp:extent cx="5296853" cy="2186491"/>
+            <wp:effectExtent l="0" t="0" r="0" b="0"/>
+            <wp:docPr id="26" name="image17.png"/>
+            <wp:cNvGraphicFramePr/>
+            <a:graphic xmlns:a="http://schemas.openxmlformats.org/drawingml/2006/main">
+              <a:graphicData uri="http://schemas.openxmlformats.org/drawingml/2006/picture">
+                <pic:pic xmlns:pic="http://schemas.openxmlformats.org/drawingml/2006/picture">
+                  <pic:nvPicPr>
+                    <pic:cNvPr id="0" name="image17.png"/>
+                    <pic:cNvPicPr preferRelativeResize="0"/>
+                  </pic:nvPicPr>
+                  <pic:blipFill>
+                    <a:blip r:embed="rId34"/>
+                    <a:srcRect/>
+                    <a:stretch>
+                      <a:fillRect/>
+                    </a:stretch>
+                  </pic:blipFill>
+                  <pic:spPr>
+                    <a:xfrm>
+                      <a:off x="0" y="0"/>
+                      <a:ext cx="5296853" cy="2186491"/>
+                    </a:xfrm>
+                    <a:prstGeom prst="rect">
+                      <a:avLst/>
+                    </a:prstGeom>
+                    <a:ln/>
+                  </pic:spPr>
+                </pic:pic>
+              </a:graphicData>
+            </a:graphic>
+          </wp:inline>
+        </w:drawing>
+      </w:r>
+    </w:p>
+    <w:p>
+      <w:pPr>
+        <w:jc w:val="both"/>
+      </w:pPr>
+      <w:r>
+        <w:rPr>
+          <w:noProof/>
+        </w:rPr>
+        <w:drawing>
+          <wp:anchor distT="114300" distB="114300" distL="114300" distR="114300" simplePos="0" relativeHeight="251660288" behindDoc="0" locked="0" layoutInCell="1" hidden="0" allowOverlap="1" wp14:anchorId="5A0E5000" wp14:editId="721FE57E">
+            <wp:simplePos x="0" y="0"/>
+            <wp:positionH relativeFrom="column">
+              <wp:posOffset>3396305</wp:posOffset>
+            </wp:positionH>
+            <wp:positionV relativeFrom="paragraph">
+              <wp:posOffset>168548</wp:posOffset>
+            </wp:positionV>
+            <wp:extent cx="2544128" cy="1608787"/>
+            <wp:effectExtent l="0" t="0" r="0" b="0"/>
+            <wp:wrapSquare wrapText="bothSides" distT="114300" distB="114300" distL="114300" distR="114300"/>
+            <wp:docPr id="37" name="image14.png"/>
+            <wp:cNvGraphicFramePr/>
+            <a:graphic xmlns:a="http://schemas.openxmlformats.org/drawingml/2006/main">
+              <a:graphicData uri="http://schemas.openxmlformats.org/drawingml/2006/picture">
+                <pic:pic xmlns:pic="http://schemas.openxmlformats.org/drawingml/2006/picture">
+                  <pic:nvPicPr>
+                    <pic:cNvPr id="0" name="image14.png"/>
+                    <pic:cNvPicPr preferRelativeResize="0"/>
+                  </pic:nvPicPr>
+                  <pic:blipFill>
+                    <a:blip r:embed="rId35"/>
+                    <a:srcRect/>
+                    <a:stretch>
+                      <a:fillRect/>
+                    </a:stretch>
+                  </pic:blipFill>
+                  <pic:spPr>
+                    <a:xfrm>
+                      <a:off x="0" y="0"/>
+                      <a:ext cx="2544128" cy="1608787"/>
+                    </a:xfrm>
+                    <a:prstGeom prst="rect">
+                      <a:avLst/>
+                    </a:prstGeom>
+                    <a:ln/>
+                  </pic:spPr>
+                </pic:pic>
+              </a:graphicData>
+            </a:graphic>
+          </wp:anchor>
+        </w:drawing>
+      </w:r>
+    </w:p>
+    <w:p>
+      <w:pPr>
+        <w:jc w:val="both"/>
+      </w:pPr>
+      <w:r>
+        <w:t>Для того, чтобы перевести порты (интерфейсы) mt-01, в режим trunk (т.е. передающий пакеты с тегом VLAN) (в сетях vboxnet0 и vboxnet1 имеются устройства и с VLAN-1, и с VLAN-2, из-за чего нужно их разделять в рамках подсети), в меню VLANs добавляем новое правило для VLAN-1: ставим метку tagged на ether1 и ether2 (интерфейсах, соединённых с vboxnet0 и vboxnet1 соответственно).</w:t>
+      </w:r>
+    </w:p>
+    <w:p>
+      <w:pPr>
+        <w:jc w:val="both"/>
+      </w:pPr>
+    </w:p>
+    <w:p>
+      <w:pPr>
+        <w:jc w:val="both"/>
+      </w:pPr>
+      <w:r>
+        <w:t>Далее пробуем пинговать устройства в рамках всей нашей сети: от astra2 (10.10.3.10) к astra1 (10.10.3.131). Оба интерфейса хоста и маршрутизатора находятся в виртуальной сети VLAN-1, и смотря в пакеты, мы видим тег, соответствующий этой VLAN.</w:t>
+      </w:r>
+    </w:p>
+    <w:p>
+      <w:pPr>
+        <w:jc w:val="both"/>
+      </w:pPr>
+    </w:p>
+    <w:p>
+      <w:pPr>
+        <w:jc w:val="both"/>
+      </w:pPr>
+      <w:r>
+        <w:rPr>
+          <w:noProof/>
+        </w:rPr>
+        <w:lastRenderedPageBreak/>
+        <w:drawing>
+          <wp:inline distT="114300" distB="114300" distL="114300" distR="114300" wp14:anchorId="4CB3F647" wp14:editId="2EFBE406">
+            <wp:extent cx="5939480" cy="2286000"/>
+            <wp:effectExtent l="0" t="0" r="0" b="0"/>
+            <wp:docPr id="21" name="image21.png"/>
+            <wp:cNvGraphicFramePr/>
+            <a:graphic xmlns:a="http://schemas.openxmlformats.org/drawingml/2006/main">
+              <a:graphicData uri="http://schemas.openxmlformats.org/drawingml/2006/picture">
+                <pic:pic xmlns:pic="http://schemas.openxmlformats.org/drawingml/2006/picture">
+                  <pic:nvPicPr>
+                    <pic:cNvPr id="0" name="image21.png"/>
+                    <pic:cNvPicPr preferRelativeResize="0"/>
+                  </pic:nvPicPr>
+                  <pic:blipFill>
+                    <a:blip r:embed="rId36"/>
+                    <a:srcRect/>
+                    <a:stretch>
+                      <a:fillRect/>
+                    </a:stretch>
+                  </pic:blipFill>
+                  <pic:spPr>
+                    <a:xfrm>
+                      <a:off x="0" y="0"/>
+                      <a:ext cx="5939480" cy="2286000"/>
+                    </a:xfrm>
+                    <a:prstGeom prst="rect">
+                      <a:avLst/>
+                    </a:prstGeom>
+                    <a:ln/>
+                  </pic:spPr>
+                </pic:pic>
+              </a:graphicData>
+            </a:graphic>
+          </wp:inline>
+        </w:drawing>
+      </w:r>
+    </w:p>
+    <w:p>
+      <w:pPr>
+        <w:jc w:val="both"/>
+      </w:pPr>
+    </w:p>
+    <w:p>
+      <w:pPr>
+        <w:jc w:val="both"/>
+      </w:pPr>
+      <w:r>
+        <w:t>Смотрим в сеть vboxnet2: ARP-запросы, приходившие от astra2, не обладают тегом, как и требуется по заданию. Это происходит из-за того, что в подсети VLAN-2 наши интерфейсы обладают меткой untagged.</w:t>
+      </w:r>
+    </w:p>
+    <w:p>
+      <w:pPr>
+        <w:jc w:val="both"/>
+      </w:pPr>
+    </w:p>
+    <w:p>
+      <w:pPr>
+        <w:jc w:val="both"/>
+      </w:pPr>
+      <w:r>
+        <w:rPr>
+          <w:noProof/>
+        </w:rPr>
+        <w:drawing>
+          <wp:inline distT="114300" distB="114300" distL="114300" distR="114300" wp14:anchorId="1067990B" wp14:editId="7166ECD2">
+            <wp:extent cx="5939480" cy="1193800"/>
+            <wp:effectExtent l="0" t="0" r="0" b="0"/>
+            <wp:docPr id="24" name="image3.png"/>
+            <wp:cNvGraphicFramePr/>
+            <a:graphic xmlns:a="http://schemas.openxmlformats.org/drawingml/2006/main">
+              <a:graphicData uri="http://schemas.openxmlformats.org/drawingml/2006/picture">
+                <pic:pic xmlns:pic="http://schemas.openxmlformats.org/drawingml/2006/picture">
+                  <pic:nvPicPr>
+                    <pic:cNvPr id="0" name="image3.png"/>
+                    <pic:cNvPicPr preferRelativeResize="0"/>
+                  </pic:nvPicPr>
+                  <pic:blipFill>
+                    <a:blip r:embed="rId37"/>
+                    <a:srcRect/>
+                    <a:stretch>
+                      <a:fillRect/>
+                    </a:stretch>
+                  </pic:blipFill>
+                  <pic:spPr>
+                    <a:xfrm>
+                      <a:off x="0" y="0"/>
+                      <a:ext cx="5939480" cy="1193800"/>
+                    </a:xfrm>
+                    <a:prstGeom prst="rect">
+                      <a:avLst/>
+                    </a:prstGeom>
+                    <a:ln/>
+                  </pic:spPr>
+                </pic:pic>
+              </a:graphicData>
+            </a:graphic>
+          </wp:inline>
+        </w:drawing>
+      </w:r>
+    </w:p>
+    <w:p>
+      <w:pPr>
+        <w:jc w:val="both"/>
+      </w:pPr>
+    </w:p>
+    <w:p>
+      <w:pPr>
+        <w:jc w:val="both"/>
+      </w:pPr>
+      <w:r>
+        <w:t>Дополнительная демонстрация тегированного + нетегированного трафика: пинг с хоста до astra1.</w:t>
+      </w:r>
+    </w:p>
+    <w:p>
+      <w:pPr>
+        <w:jc w:val="both"/>
+      </w:pPr>
+    </w:p>
+    <w:p>
+      <w:pPr>
+        <w:jc w:val="both"/>
+      </w:pPr>
+      <w:r>
+        <w:t>(untagged)</w:t>
+      </w:r>
+    </w:p>
+    <w:p>
+      <w:pPr>
+        <w:jc w:val="both"/>
+      </w:pPr>
+      <w:r>
+        <w:rPr>
+          <w:noProof/>
+        </w:rPr>
+        <w:drawing>
+          <wp:inline distT="114300" distB="114300" distL="114300" distR="114300" wp14:anchorId="14982C7A" wp14:editId="2CEF0549">
+            <wp:extent cx="5939480" cy="927100"/>
+            <wp:effectExtent l="0" t="0" r="0" b="0"/>
+            <wp:docPr id="31" name="image15.png"/>
+            <wp:cNvGraphicFramePr/>
+            <a:graphic xmlns:a="http://schemas.openxmlformats.org/drawingml/2006/main">
+              <a:graphicData uri="http://schemas.openxmlformats.org/drawingml/2006/picture">
+                <pic:pic xmlns:pic="http://schemas.openxmlformats.org/drawingml/2006/picture">
+                  <pic:nvPicPr>
+                    <pic:cNvPr id="0" name="image15.png"/>
+                    <pic:cNvPicPr preferRelativeResize="0"/>
+                  </pic:nvPicPr>
+                  <pic:blipFill>
+                    <a:blip r:embed="rId38"/>
+                    <a:srcRect/>
+                    <a:stretch>
+                      <a:fillRect/>
+                    </a:stretch>
+                  </pic:blipFill>
+                  <pic:spPr>
+                    <a:xfrm>
+                      <a:off x="0" y="0"/>
+                      <a:ext cx="5939480" cy="927100"/>
+                    </a:xfrm>
+                    <a:prstGeom prst="rect">
+                      <a:avLst/>
+                    </a:prstGeom>
+                    <a:ln/>
+                  </pic:spPr>
+                </pic:pic>
+              </a:graphicData>
+            </a:graphic>
+          </wp:inline>
+        </w:drawing>
+      </w:r>
+    </w:p>
+    <w:p>
+      <w:pPr>
+        <w:jc w:val="both"/>
+      </w:pPr>
+    </w:p>
+    <w:p>
+      <w:pPr>
+        <w:jc w:val="both"/>
+      </w:pPr>
+      <w:r>
+        <w:rPr>
+          <w:noProof/>
+        </w:rPr>
+        <w:drawing>
+          <wp:inline distT="114300" distB="114300" distL="114300" distR="114300" wp14:anchorId="68AA8780" wp14:editId="711D2C5D">
+            <wp:extent cx="5939480" cy="990600"/>
+            <wp:effectExtent l="0" t="0" r="0" b="0"/>
+            <wp:docPr id="50" name="image27.png"/>
+            <wp:cNvGraphicFramePr/>
+            <a:graphic xmlns:a="http://schemas.openxmlformats.org/drawingml/2006/main">
+              <a:graphicData uri="http://schemas.openxmlformats.org/drawingml/2006/picture">
+                <pic:pic xmlns:pic="http://schemas.openxmlformats.org/drawingml/2006/picture">
+                  <pic:nvPicPr>
+                    <pic:cNvPr id="0" name="image27.png"/>
+                    <pic:cNvPicPr preferRelativeResize="0"/>
+                  </pic:nvPicPr>
+                  <pic:blipFill>
+                    <a:blip r:embed="rId39"/>
+                    <a:srcRect/>
+                    <a:stretch>
+                      <a:fillRect/>
+                    </a:stretch>
+                  </pic:blipFill>
+                  <pic:spPr>
+                    <a:xfrm>
+                      <a:off x="0" y="0"/>
+                      <a:ext cx="5939480" cy="990600"/>
+                    </a:xfrm>
+                    <a:prstGeom prst="rect">
+                      <a:avLst/>
+                    </a:prstGeom>
+                    <a:ln/>
+                  </pic:spPr>
+                </pic:pic>
+              </a:graphicData>
+            </a:graphic>
+          </wp:inline>
+        </w:drawing>
+      </w:r>
+    </w:p>
+    <w:p>
+      <w:pPr>
+        <w:jc w:val="both"/>
+      </w:pPr>
+    </w:p>
+    <w:p>
+      <w:pPr>
+        <w:jc w:val="both"/>
+      </w:pPr>
+      <w:r>
+        <w:t>6. На маршрутизаторе mt-02 объединим интерфейсы в сетевой мост с включением протокола STP. Для этого при создании сетевого моста отметим пункт “Protocol Mode” как RSTP (модифицированная версия STP, имеет меньшее время ожидания для построения дерева).</w:t>
+      </w:r>
+    </w:p>
+    <w:p>
+      <w:pPr>
+        <w:jc w:val="both"/>
+      </w:pPr>
+    </w:p>
+    <w:p>
+      <w:pPr>
+        <w:jc w:val="both"/>
+      </w:pPr>
+      <w:r>
+        <w:t>Проверим STP-статусы сетевых мостов на маршрутизаторах: зайдём в подменю Bridge и проверим параметры bridge1 на mt-02: видим, что сетевой мост маршрутизатор стал “корневым” мостом сети. На mt-01 видим, что он не считает себя “корневым”, но имеет интерфейс “root-port”.</w:t>
+      </w:r>
+    </w:p>
+    <w:p>
+      <w:pPr>
+        <w:jc w:val="both"/>
+      </w:pPr>
+    </w:p>
+    <w:p>
+      <w:pPr>
+        <w:jc w:val="both"/>
+      </w:pPr>
+      <w:r>
+        <w:t>NOTE (!):</w:t>
+      </w:r>
+    </w:p>
+    <w:p>
+      <w:pPr>
+        <w:numPr>
+          <w:ilvl w:val="0"/>
+          <w:numId w:val="1"/>
+        </w:numPr>
+        <w:shd w:val="clear" w:color="auto" w:fill="FFFFFF"/>
+        <w:spacing w:before="60"/>
+        <w:ind w:left="1080"/>
+      </w:pPr>
+      <w:r>
+        <w:rPr>
+          <w:b/>
+          <w:i/>
+          <w:color w:val="202122"/>
+        </w:rPr>
+        <w:t>Root port</w:t>
+      </w:r>
+      <w:r>
+        <w:rPr>
+          <w:color w:val="202122"/>
+        </w:rPr>
+        <w:t xml:space="preserve"> (корневой порт) — это порт, который имеет </w:t>
+      </w:r>
+      <w:r>
+        <w:rPr>
+          <w:i/>
+          <w:color w:val="202122"/>
+        </w:rPr>
+        <w:t>минимальную стоимость</w:t>
+      </w:r>
+      <w:r>
+        <w:rPr>
+          <w:color w:val="202122"/>
+        </w:rPr>
+        <w:t xml:space="preserve"> до любого порта корневого коммутатора (root bridge);</w:t>
+      </w:r>
+      <w:r>
+        <w:rPr>
+          <w:color w:val="202122"/>
+        </w:rPr>
+        <w:br/>
+      </w:r>
+    </w:p>
+    <w:p>
+      <w:pPr>
+        <w:numPr>
+          <w:ilvl w:val="0"/>
+          <w:numId w:val="1"/>
+        </w:numPr>
+        <w:shd w:val="clear" w:color="auto" w:fill="FFFFFF"/>
+        <w:spacing w:after="20"/>
+        <w:ind w:left="1080"/>
+      </w:pPr>
+      <w:r>
+        <w:rPr>
+          <w:b/>
+          <w:i/>
+          <w:color w:val="202122"/>
+        </w:rPr>
+        <w:t>Designated port</w:t>
+      </w:r>
+      <w:r>
+        <w:rPr>
+          <w:color w:val="202122"/>
+        </w:rPr>
+        <w:t xml:space="preserve"> (назначенный порт) — это порт, который имеет кратчайшее расстояние от </w:t>
+      </w:r>
+      <w:r>
+        <w:rPr>
+          <w:i/>
+          <w:color w:val="202122"/>
+        </w:rPr>
+        <w:t>назначенного коммутатора</w:t>
+      </w:r>
+      <w:r>
+        <w:rPr>
+          <w:color w:val="202122"/>
+        </w:rPr>
+        <w:t xml:space="preserve"> до корневого коммутатора.</w:t>
+      </w:r>
+    </w:p>
+    <w:p>
+      <w:pPr>
+        <w:jc w:val="both"/>
+      </w:pPr>
+      <w:r>
+        <w:rPr>
+          <w:noProof/>
+        </w:rPr>
+        <w:drawing>
+          <wp:anchor distT="114300" distB="114300" distL="114300" distR="114300" simplePos="0" relativeHeight="251661312" behindDoc="0" locked="0" layoutInCell="1" hidden="0" allowOverlap="1" wp14:anchorId="073BD716" wp14:editId="1DB71EAB">
+            <wp:simplePos x="0" y="0"/>
+            <wp:positionH relativeFrom="column">
+              <wp:posOffset>571500</wp:posOffset>
+            </wp:positionH>
+            <wp:positionV relativeFrom="paragraph">
+              <wp:posOffset>181266</wp:posOffset>
+            </wp:positionV>
+            <wp:extent cx="4971098" cy="930509"/>
+            <wp:effectExtent l="0" t="0" r="0" b="0"/>
+            <wp:wrapSquare wrapText="bothSides" distT="114300" distB="114300" distL="114300" distR="114300"/>
+            <wp:docPr id="60" name="image39.png"/>
+            <wp:cNvGraphicFramePr/>
+            <a:graphic xmlns:a="http://schemas.openxmlformats.org/drawingml/2006/main">
+              <a:graphicData uri="http://schemas.openxmlformats.org/drawingml/2006/picture">
+                <pic:pic xmlns:pic="http://schemas.openxmlformats.org/drawingml/2006/picture">
+                  <pic:nvPicPr>
+                    <pic:cNvPr id="0" name="image39.png"/>
+                    <pic:cNvPicPr preferRelativeResize="0"/>
+                  </pic:nvPicPr>
+                  <pic:blipFill>
+                    <a:blip r:embed="rId40"/>
+                    <a:srcRect/>
+                    <a:stretch>
+                      <a:fillRect/>
+                    </a:stretch>
+                  </pic:blipFill>
+                  <pic:spPr>
+                    <a:xfrm>
+                      <a:off x="0" y="0"/>
+                      <a:ext cx="4971098" cy="930509"/>
+                    </a:xfrm>
+                    <a:prstGeom prst="rect">
+                      <a:avLst/>
+                    </a:prstGeom>
+                    <a:ln/>
+                  </pic:spPr>
+                </pic:pic>
+              </a:graphicData>
+            </a:graphic>
+          </wp:anchor>
+        </w:drawing>
+      </w:r>
+    </w:p>
+    <w:p>
+      <w:pPr>
+        <w:jc w:val="both"/>
+      </w:pPr>
+    </w:p>
+    <w:p>
+      <w:pPr>
+        <w:jc w:val="both"/>
+      </w:pPr>
+    </w:p>
+    <w:p>
+      <w:pPr>
+        <w:jc w:val="center"/>
+      </w:pPr>
+    </w:p>
+    <w:p>
+      <w:pPr>
+        <w:jc w:val="both"/>
+      </w:pPr>
+    </w:p>
+    <w:p>
+      <w:pPr>
+        <w:jc w:val="both"/>
+      </w:pPr>
+    </w:p>
+    <w:p>
+      <w:pPr>
+        <w:jc w:val="both"/>
+      </w:pPr>
+      <w:r>
+        <w:rPr>
+          <w:noProof/>
+        </w:rPr>
+        <w:drawing>
+          <wp:anchor distT="114300" distB="114300" distL="114300" distR="114300" simplePos="0" relativeHeight="251662336" behindDoc="0" locked="0" layoutInCell="1" hidden="0" allowOverlap="1" wp14:anchorId="15203807" wp14:editId="101216F9">
+            <wp:simplePos x="0" y="0"/>
+            <wp:positionH relativeFrom="column">
+              <wp:posOffset>2847975</wp:posOffset>
+            </wp:positionH>
+            <wp:positionV relativeFrom="paragraph">
+              <wp:posOffset>171450</wp:posOffset>
+            </wp:positionV>
+            <wp:extent cx="2695575" cy="1974083"/>
+            <wp:effectExtent l="0" t="0" r="0" b="0"/>
+            <wp:wrapSquare wrapText="bothSides" distT="114300" distB="114300" distL="114300" distR="114300"/>
+            <wp:docPr id="22" name="image2.png"/>
+            <wp:cNvGraphicFramePr/>
+            <a:graphic xmlns:a="http://schemas.openxmlformats.org/drawingml/2006/main">
+              <a:graphicData uri="http://schemas.openxmlformats.org/drawingml/2006/picture">
+                <pic:pic xmlns:pic="http://schemas.openxmlformats.org/drawingml/2006/picture">
+                  <pic:nvPicPr>
+                    <pic:cNvPr id="0" name="image2.png"/>
+                    <pic:cNvPicPr preferRelativeResize="0"/>
+                  </pic:nvPicPr>
+                  <pic:blipFill>
+                    <a:blip r:embed="rId41"/>
+                    <a:srcRect/>
+                    <a:stretch>
+                      <a:fillRect/>
+                    </a:stretch>
+                  </pic:blipFill>
+                  <pic:spPr>
+                    <a:xfrm>
+                      <a:off x="0" y="0"/>
+                      <a:ext cx="2695575" cy="1974083"/>
+                    </a:xfrm>
+                    <a:prstGeom prst="rect">
+                      <a:avLst/>
+                    </a:prstGeom>
+                    <a:ln/>
+                  </pic:spPr>
+                </pic:pic>
+              </a:graphicData>
+            </a:graphic>
+          </wp:anchor>
+        </w:drawing>
+      </w:r>
+    </w:p>
+    <w:p>
+      <w:pPr>
+        <w:jc w:val="both"/>
+      </w:pPr>
+      <w:r>
+        <w:rPr>
+          <w:noProof/>
+        </w:rPr>
+        <w:drawing>
+          <wp:anchor distT="114300" distB="114300" distL="114300" distR="114300" simplePos="0" relativeHeight="251663360" behindDoc="0" locked="0" layoutInCell="1" hidden="0" allowOverlap="1" wp14:anchorId="21080B4D" wp14:editId="4CA64F54">
+            <wp:simplePos x="0" y="0"/>
+            <wp:positionH relativeFrom="column">
+              <wp:posOffset>-171449</wp:posOffset>
+            </wp:positionH>
+            <wp:positionV relativeFrom="paragraph">
+              <wp:posOffset>123825</wp:posOffset>
+            </wp:positionV>
+            <wp:extent cx="2695575" cy="4021447"/>
+            <wp:effectExtent l="0" t="0" r="0" b="0"/>
+            <wp:wrapSquare wrapText="bothSides" distT="114300" distB="114300" distL="114300" distR="114300"/>
+            <wp:docPr id="36" name="image10.png"/>
+            <wp:cNvGraphicFramePr/>
+            <a:graphic xmlns:a="http://schemas.openxmlformats.org/drawingml/2006/main">
+              <a:graphicData uri="http://schemas.openxmlformats.org/drawingml/2006/picture">
+                <pic:pic xmlns:pic="http://schemas.openxmlformats.org/drawingml/2006/picture">
+                  <pic:nvPicPr>
+                    <pic:cNvPr id="0" name="image10.png"/>
+                    <pic:cNvPicPr preferRelativeResize="0"/>
+                  </pic:nvPicPr>
+                  <pic:blipFill>
+                    <a:blip r:embed="rId42"/>
+                    <a:srcRect l="3034" r="1919"/>
+                    <a:stretch>
+                      <a:fillRect/>
+                    </a:stretch>
+                  </pic:blipFill>
+                  <pic:spPr>
+                    <a:xfrm>
+                      <a:off x="0" y="0"/>
+                      <a:ext cx="2695575" cy="4021447"/>
+                    </a:xfrm>
+                    <a:prstGeom prst="rect">
+                      <a:avLst/>
+                    </a:prstGeom>
+                    <a:ln/>
+                  </pic:spPr>
+                </pic:pic>
+              </a:graphicData>
+            </a:graphic>
+          </wp:anchor>
+        </w:drawing>
+      </w:r>
+    </w:p>
+    <w:p>
+      <w:pPr>
+        <w:jc w:val="both"/>
+      </w:pPr>
+    </w:p>
+    <w:p>
+      <w:pPr>
+        <w:jc w:val="both"/>
+      </w:pPr>
+    </w:p>
+    <w:p>
+      <w:pPr>
+        <w:jc w:val="both"/>
+      </w:pPr>
+    </w:p>
+    <w:p>
+      <w:pPr>
+        <w:jc w:val="both"/>
+      </w:pPr>
+    </w:p>
+    <w:p>
+      <w:pPr>
+        <w:jc w:val="both"/>
+      </w:pPr>
+    </w:p>
+    <w:p>
+      <w:pPr>
+        <w:jc w:val="both"/>
+      </w:pPr>
+    </w:p>
+    <w:p>
+      <w:pPr>
+        <w:jc w:val="both"/>
+      </w:pPr>
+    </w:p>
+    <w:p>
+      <w:pPr>
+        <w:jc w:val="both"/>
+      </w:pPr>
+    </w:p>
+    <w:p>
+      <w:pPr>
+        <w:jc w:val="both"/>
+      </w:pPr>
+    </w:p>
+    <w:p>
+      <w:pPr>
+        <w:jc w:val="both"/>
+      </w:pPr>
+    </w:p>
+    <w:p>
+      <w:pPr>
+        <w:jc w:val="both"/>
+      </w:pPr>
+      <w:r>
+        <w:rPr>
+          <w:noProof/>
+        </w:rPr>
+        <w:drawing>
+          <wp:anchor distT="114300" distB="114300" distL="114300" distR="114300" simplePos="0" relativeHeight="251664384" behindDoc="0" locked="0" layoutInCell="1" hidden="0" allowOverlap="1" wp14:anchorId="233E38DC" wp14:editId="2518269E">
+            <wp:simplePos x="0" y="0"/>
+            <wp:positionH relativeFrom="column">
+              <wp:posOffset>2847975</wp:posOffset>
+            </wp:positionH>
+            <wp:positionV relativeFrom="paragraph">
+              <wp:posOffset>196230</wp:posOffset>
+            </wp:positionV>
+            <wp:extent cx="2696528" cy="2066844"/>
+            <wp:effectExtent l="0" t="0" r="0" b="0"/>
+            <wp:wrapSquare wrapText="bothSides" distT="114300" distB="114300" distL="114300" distR="114300"/>
+            <wp:docPr id="27" name="image6.png"/>
+            <wp:cNvGraphicFramePr/>
+            <a:graphic xmlns:a="http://schemas.openxmlformats.org/drawingml/2006/main">
+              <a:graphicData uri="http://schemas.openxmlformats.org/drawingml/2006/picture">
+                <pic:pic xmlns:pic="http://schemas.openxmlformats.org/drawingml/2006/picture">
+                  <pic:nvPicPr>
+                    <pic:cNvPr id="0" name="image6.png"/>
+                    <pic:cNvPicPr preferRelativeResize="0"/>
+                  </pic:nvPicPr>
+                  <pic:blipFill>
+                    <a:blip r:embed="rId43"/>
+                    <a:srcRect/>
+                    <a:stretch>
+                      <a:fillRect/>
+                    </a:stretch>
+                  </pic:blipFill>
+                  <pic:spPr>
+                    <a:xfrm>
+                      <a:off x="0" y="0"/>
+                      <a:ext cx="2696528" cy="2066844"/>
+                    </a:xfrm>
+                    <a:prstGeom prst="rect">
+                      <a:avLst/>
+                    </a:prstGeom>
+                    <a:ln/>
+                  </pic:spPr>
+                </pic:pic>
+              </a:graphicData>
+            </a:graphic>
+          </wp:anchor>
+        </w:drawing>
+      </w:r>
+    </w:p>
+    <w:p>
+      <w:pPr>
+        <w:jc w:val="both"/>
+      </w:pPr>
+    </w:p>
+    <w:p>
+      <w:pPr>
+        <w:jc w:val="both"/>
+      </w:pPr>
+    </w:p>
+    <w:p>
+      <w:pPr>
+        <w:jc w:val="both"/>
+      </w:pPr>
+    </w:p>
+    <w:p>
+      <w:pPr>
+        <w:jc w:val="both"/>
+      </w:pPr>
+    </w:p>
+    <w:p>
+      <w:pPr>
+        <w:jc w:val="both"/>
+      </w:pPr>
+    </w:p>
+    <w:p>
+      <w:pPr>
+        <w:jc w:val="both"/>
+      </w:pPr>
+    </w:p>
+    <w:p>
+      <w:pPr>
+        <w:jc w:val="both"/>
+      </w:pPr>
+    </w:p>
+    <w:p>
+      <w:pPr>
+        <w:jc w:val="both"/>
+      </w:pPr>
+    </w:p>
+    <w:p>
+      <w:pPr>
+        <w:jc w:val="both"/>
+      </w:pPr>
+    </w:p>
+    <w:p>
+      <w:pPr>
+        <w:jc w:val="both"/>
+      </w:pPr>
+    </w:p>
+    <w:p>
+      <w:pPr>
+        <w:jc w:val="both"/>
+      </w:pPr>
+    </w:p>
+    <w:p>
+      <w:pPr>
+        <w:jc w:val="both"/>
+      </w:pPr>
+    </w:p>
+    <w:p>
+      <w:pPr>
+        <w:jc w:val="both"/>
+      </w:pPr>
+    </w:p>
+    <w:p>
+      <w:pPr>
+        <w:jc w:val="both"/>
+      </w:pPr>
+      <w:r>
+        <w:t>Проверим порты маршрутизаторов:</w:t>
+      </w:r>
+    </w:p>
+    <w:p>
+      <w:pPr>
+        <w:jc w:val="both"/>
+      </w:pPr>
+    </w:p>
+    <w:p>
+      <w:pPr>
+        <w:jc w:val="both"/>
+      </w:pPr>
+      <w:r>
+        <w:t>Видим, что оба порта mt-02 имеют статус designated, т.е. являются портами с наименьшей стоимостью пути до корневого моста и они будут использовать для доступа к нему.</w:t>
+      </w:r>
+    </w:p>
+    <w:p>
+      <w:pPr>
+        <w:jc w:val="both"/>
+      </w:pPr>
+    </w:p>
+    <w:p>
+      <w:pPr>
+        <w:jc w:val="both"/>
+      </w:pPr>
+      <w:r>
+        <w:t>Также у каждого порта есть состояния: у ether1 и ether2 видим отмеченными состояния Learning и Forwarding, т.е. они изучают MAC-адреса получаемых пакетов и пересылают пакеты дальше.</w:t>
+      </w:r>
+    </w:p>
+    <w:p>
+      <w:pPr>
+        <w:jc w:val="both"/>
+      </w:pPr>
+    </w:p>
+    <w:p>
+      <w:pPr>
+        <w:jc w:val="both"/>
+      </w:pPr>
+    </w:p>
+    <w:p>
+      <w:pPr>
+        <w:jc w:val="both"/>
+      </w:pPr>
+    </w:p>
+    <w:p>
+      <w:pPr>
+        <w:jc w:val="both"/>
+      </w:pPr>
+    </w:p>
+    <w:p>
+      <w:pPr>
+        <w:jc w:val="both"/>
+      </w:pPr>
+      <w:r>
+        <w:lastRenderedPageBreak/>
+        <w:tab/>
+      </w:r>
+      <w:r>
+        <w:tab/>
+        <w:t xml:space="preserve">    ether1 mt-02</w:t>
+      </w:r>
+      <w:r>
+        <w:tab/>
+      </w:r>
+      <w:r>
+        <w:tab/>
+      </w:r>
+      <w:r>
+        <w:tab/>
+      </w:r>
+      <w:r>
+        <w:tab/>
+        <w:t xml:space="preserve">        ether2 mt-02</w:t>
+      </w:r>
+    </w:p>
+    <w:p>
+      <w:pPr>
+        <w:jc w:val="both"/>
+      </w:pPr>
+      <w:r>
+        <w:t xml:space="preserve">   </w:t>
+      </w:r>
+      <w:r>
+        <w:rPr>
+          <w:noProof/>
+        </w:rPr>
+        <w:drawing>
+          <wp:anchor distT="114300" distB="114300" distL="114300" distR="114300" simplePos="0" relativeHeight="251665408" behindDoc="0" locked="0" layoutInCell="1" hidden="0" allowOverlap="1" wp14:anchorId="2A8E34F2" wp14:editId="2C91EE93">
+            <wp:simplePos x="0" y="0"/>
+            <wp:positionH relativeFrom="column">
+              <wp:posOffset>419100</wp:posOffset>
+            </wp:positionH>
+            <wp:positionV relativeFrom="paragraph">
+              <wp:posOffset>185738</wp:posOffset>
+            </wp:positionV>
+            <wp:extent cx="1895475" cy="2142711"/>
+            <wp:effectExtent l="0" t="0" r="0" b="0"/>
+            <wp:wrapSquare wrapText="bothSides" distT="114300" distB="114300" distL="114300" distR="114300"/>
+            <wp:docPr id="25" name="image18.png"/>
+            <wp:cNvGraphicFramePr/>
+            <a:graphic xmlns:a="http://schemas.openxmlformats.org/drawingml/2006/main">
+              <a:graphicData uri="http://schemas.openxmlformats.org/drawingml/2006/picture">
+                <pic:pic xmlns:pic="http://schemas.openxmlformats.org/drawingml/2006/picture">
+                  <pic:nvPicPr>
+                    <pic:cNvPr id="0" name="image18.png"/>
+                    <pic:cNvPicPr preferRelativeResize="0"/>
+                  </pic:nvPicPr>
+                  <pic:blipFill>
+                    <a:blip r:embed="rId44"/>
+                    <a:srcRect b="9365"/>
+                    <a:stretch>
+                      <a:fillRect/>
+                    </a:stretch>
+                  </pic:blipFill>
+                  <pic:spPr>
+                    <a:xfrm>
+                      <a:off x="0" y="0"/>
+                      <a:ext cx="1895475" cy="2142711"/>
+                    </a:xfrm>
+                    <a:prstGeom prst="rect">
+                      <a:avLst/>
+                    </a:prstGeom>
+                    <a:ln/>
+                  </pic:spPr>
+                </pic:pic>
+              </a:graphicData>
+            </a:graphic>
+          </wp:anchor>
+        </w:drawing>
+      </w:r>
+      <w:r>
+        <w:rPr>
+          <w:noProof/>
+        </w:rPr>
+        <w:drawing>
+          <wp:anchor distT="114300" distB="114300" distL="114300" distR="114300" simplePos="0" relativeHeight="251666432" behindDoc="0" locked="0" layoutInCell="1" hidden="0" allowOverlap="1" wp14:anchorId="757A3BE4" wp14:editId="6D588666">
+            <wp:simplePos x="0" y="0"/>
+            <wp:positionH relativeFrom="column">
+              <wp:posOffset>3391852</wp:posOffset>
+            </wp:positionH>
+            <wp:positionV relativeFrom="paragraph">
+              <wp:posOffset>171450</wp:posOffset>
+            </wp:positionV>
+            <wp:extent cx="1894523" cy="2169534"/>
+            <wp:effectExtent l="0" t="0" r="0" b="0"/>
+            <wp:wrapSquare wrapText="bothSides" distT="114300" distB="114300" distL="114300" distR="114300"/>
+            <wp:docPr id="29" name="image1.png"/>
+            <wp:cNvGraphicFramePr/>
+            <a:graphic xmlns:a="http://schemas.openxmlformats.org/drawingml/2006/main">
+              <a:graphicData uri="http://schemas.openxmlformats.org/drawingml/2006/picture">
+                <pic:pic xmlns:pic="http://schemas.openxmlformats.org/drawingml/2006/picture">
+                  <pic:nvPicPr>
+                    <pic:cNvPr id="0" name="image1.png"/>
+                    <pic:cNvPicPr preferRelativeResize="0"/>
+                  </pic:nvPicPr>
+                  <pic:blipFill>
+                    <a:blip r:embed="rId45"/>
+                    <a:srcRect b="10039"/>
+                    <a:stretch>
+                      <a:fillRect/>
+                    </a:stretch>
+                  </pic:blipFill>
+                  <pic:spPr>
+                    <a:xfrm>
+                      <a:off x="0" y="0"/>
+                      <a:ext cx="1894523" cy="2169534"/>
+                    </a:xfrm>
+                    <a:prstGeom prst="rect">
+                      <a:avLst/>
+                    </a:prstGeom>
+                    <a:ln/>
+                  </pic:spPr>
+                </pic:pic>
+              </a:graphicData>
+            </a:graphic>
+          </wp:anchor>
+        </w:drawing>
+      </w:r>
+    </w:p>
+    <w:p>
+      <w:pPr>
+        <w:jc w:val="both"/>
+      </w:pPr>
+    </w:p>
+    <w:p>
+      <w:pPr>
+        <w:jc w:val="both"/>
+      </w:pPr>
+    </w:p>
+    <w:p>
+      <w:pPr>
+        <w:jc w:val="both"/>
+      </w:pPr>
+    </w:p>
+    <w:p>
+      <w:pPr>
+        <w:jc w:val="both"/>
+      </w:pPr>
+    </w:p>
+    <w:p>
+      <w:pPr>
+        <w:jc w:val="both"/>
+      </w:pPr>
+    </w:p>
+    <w:p>
+      <w:pPr>
+        <w:jc w:val="both"/>
+      </w:pPr>
+    </w:p>
+    <w:p>
+      <w:pPr>
+        <w:jc w:val="both"/>
+      </w:pPr>
+    </w:p>
+    <w:p>
+      <w:pPr>
+        <w:jc w:val="both"/>
+      </w:pPr>
+    </w:p>
+    <w:p>
+      <w:pPr>
+        <w:jc w:val="both"/>
+      </w:pPr>
+    </w:p>
+    <w:p>
+      <w:pPr>
+        <w:jc w:val="both"/>
+      </w:pPr>
+    </w:p>
+    <w:p>
+      <w:pPr>
+        <w:jc w:val="both"/>
+      </w:pPr>
+    </w:p>
+    <w:p>
+      <w:pPr>
+        <w:jc w:val="both"/>
+      </w:pPr>
+    </w:p>
+    <w:p>
+      <w:pPr>
+        <w:jc w:val="both"/>
+      </w:pPr>
+    </w:p>
+    <w:p>
+      <w:pPr>
+        <w:jc w:val="both"/>
+      </w:pPr>
+    </w:p>
+    <w:p>
+      <w:pPr>
+        <w:jc w:val="both"/>
+      </w:pPr>
+      <w:r>
+        <w:t>На mt-01 ситуация следующая: интерфейс ether1 является корневым портом, ether2 - alternate port (альтернативный корневой порт — действует как резервный для корневого (root port). Когда корневой порт заблокирован или утерян, альтернативный становится корневым), ether3 &amp; vlan-2 - designated port.</w:t>
+      </w:r>
+    </w:p>
+    <w:p>
+      <w:pPr>
+        <w:jc w:val="both"/>
+      </w:pPr>
+    </w:p>
+    <w:p>
+      <w:pPr>
+        <w:jc w:val="both"/>
+      </w:pPr>
+      <w:r>
+        <w:t xml:space="preserve">                   ether2</w:t>
+      </w:r>
+      <w:r>
+        <w:tab/>
+      </w:r>
+      <w:r>
+        <w:tab/>
+      </w:r>
+      <w:r>
+        <w:tab/>
+      </w:r>
+      <w:r>
+        <w:tab/>
+        <w:t>ether3</w:t>
+      </w:r>
+      <w:r>
+        <w:tab/>
+      </w:r>
+      <w:r>
+        <w:tab/>
+      </w:r>
+      <w:r>
+        <w:tab/>
+      </w:r>
+      <w:r>
+        <w:tab/>
+        <w:t xml:space="preserve">     ether1</w:t>
+      </w:r>
+    </w:p>
+    <w:p>
+      <w:pPr>
+        <w:jc w:val="both"/>
+      </w:pPr>
+      <w:r>
+        <w:rPr>
+          <w:noProof/>
+        </w:rPr>
+        <w:drawing>
+          <wp:inline distT="114300" distB="114300" distL="114300" distR="114300" wp14:anchorId="7828D889" wp14:editId="5207E5BF">
+            <wp:extent cx="1925003" cy="2378489"/>
+            <wp:effectExtent l="0" t="0" r="0" b="0"/>
+            <wp:docPr id="51" name="image42.png"/>
+            <wp:cNvGraphicFramePr/>
+            <a:graphic xmlns:a="http://schemas.openxmlformats.org/drawingml/2006/main">
+              <a:graphicData uri="http://schemas.openxmlformats.org/drawingml/2006/picture">
+                <pic:pic xmlns:pic="http://schemas.openxmlformats.org/drawingml/2006/picture">
+                  <pic:nvPicPr>
+                    <pic:cNvPr id="0" name="image42.png"/>
+                    <pic:cNvPicPr preferRelativeResize="0"/>
+                  </pic:nvPicPr>
+                  <pic:blipFill>
+                    <a:blip r:embed="rId46"/>
+                    <a:srcRect l="8470" r="6049" b="8338"/>
+                    <a:stretch>
+                      <a:fillRect/>
+                    </a:stretch>
+                  </pic:blipFill>
+                  <pic:spPr>
+                    <a:xfrm>
+                      <a:off x="0" y="0"/>
+                      <a:ext cx="1925003" cy="2378489"/>
+                    </a:xfrm>
+                    <a:prstGeom prst="rect">
+                      <a:avLst/>
+                    </a:prstGeom>
+                    <a:ln/>
+                  </pic:spPr>
+                </pic:pic>
+              </a:graphicData>
+            </a:graphic>
+          </wp:inline>
+        </w:drawing>
+      </w:r>
+      <w:r>
+        <w:t xml:space="preserve"> </w:t>
+      </w:r>
+      <w:r>
+        <w:rPr>
+          <w:noProof/>
+        </w:rPr>
+        <w:drawing>
+          <wp:inline distT="114300" distB="114300" distL="114300" distR="114300" wp14:anchorId="1405B279" wp14:editId="399C7684">
+            <wp:extent cx="2048828" cy="2380542"/>
+            <wp:effectExtent l="0" t="0" r="0" b="0"/>
+            <wp:docPr id="61" name="image37.png"/>
+            <wp:cNvGraphicFramePr/>
+            <a:graphic xmlns:a="http://schemas.openxmlformats.org/drawingml/2006/main">
+              <a:graphicData uri="http://schemas.openxmlformats.org/drawingml/2006/picture">
+                <pic:pic xmlns:pic="http://schemas.openxmlformats.org/drawingml/2006/picture">
+                  <pic:nvPicPr>
+                    <pic:cNvPr id="0" name="image37.png"/>
+                    <pic:cNvPicPr preferRelativeResize="0"/>
+                  </pic:nvPicPr>
+                  <pic:blipFill>
+                    <a:blip r:embed="rId47"/>
+                    <a:srcRect/>
+                    <a:stretch>
+                      <a:fillRect/>
+                    </a:stretch>
+                  </pic:blipFill>
+                  <pic:spPr>
+                    <a:xfrm>
+                      <a:off x="0" y="0"/>
+                      <a:ext cx="2048828" cy="2380542"/>
+                    </a:xfrm>
+                    <a:prstGeom prst="rect">
+                      <a:avLst/>
+                    </a:prstGeom>
+                    <a:ln/>
+                  </pic:spPr>
+                </pic:pic>
+              </a:graphicData>
+            </a:graphic>
+          </wp:inline>
+        </w:drawing>
+      </w:r>
+      <w:r>
+        <w:t xml:space="preserve"> </w:t>
+      </w:r>
+      <w:r>
+        <w:rPr>
+          <w:noProof/>
+        </w:rPr>
+        <w:drawing>
+          <wp:inline distT="114300" distB="114300" distL="114300" distR="114300" wp14:anchorId="427B8663" wp14:editId="17DF550A">
+            <wp:extent cx="1724977" cy="2374267"/>
+            <wp:effectExtent l="0" t="0" r="0" b="0"/>
+            <wp:docPr id="33" name="image13.png"/>
+            <wp:cNvGraphicFramePr/>
+            <a:graphic xmlns:a="http://schemas.openxmlformats.org/drawingml/2006/main">
+              <a:graphicData uri="http://schemas.openxmlformats.org/drawingml/2006/picture">
+                <pic:pic xmlns:pic="http://schemas.openxmlformats.org/drawingml/2006/picture">
+                  <pic:nvPicPr>
+                    <pic:cNvPr id="0" name="image13.png"/>
+                    <pic:cNvPicPr preferRelativeResize="0"/>
+                  </pic:nvPicPr>
+                  <pic:blipFill>
+                    <a:blip r:embed="rId48"/>
+                    <a:srcRect b="9728"/>
+                    <a:stretch>
+                      <a:fillRect/>
+                    </a:stretch>
+                  </pic:blipFill>
+                  <pic:spPr>
+                    <a:xfrm>
+                      <a:off x="0" y="0"/>
+                      <a:ext cx="1724977" cy="2374267"/>
+                    </a:xfrm>
+                    <a:prstGeom prst="rect">
+                      <a:avLst/>
+                    </a:prstGeom>
+                    <a:ln/>
+                  </pic:spPr>
+                </pic:pic>
+              </a:graphicData>
+            </a:graphic>
+          </wp:inline>
+        </w:drawing>
+      </w:r>
+    </w:p>
+    <w:p>
+      <w:pPr>
+        <w:jc w:val="both"/>
+      </w:pPr>
+    </w:p>
+    <w:p>
+      <w:pPr>
+        <w:jc w:val="both"/>
+      </w:pPr>
+      <w:r>
+        <w:t>Так как ether2 является альтернативным корнем, он не участвует в пересылании трафика в отличие от ether1 и ether3.</w:t>
+      </w:r>
+    </w:p>
+    <w:p>
+      <w:pPr>
+        <w:jc w:val="both"/>
+      </w:pPr>
+    </w:p>
+    <w:p>
+      <w:pPr>
+        <w:jc w:val="both"/>
+      </w:pPr>
+      <w:r>
+        <w:t>Смотрим пакеты в Wireshark: те, что относятся к протоколу STP, отправляются в сеть раз в 15 секунд (delay). В каждом таком пакете от портов можно увидеть, кто является корневым коммутатором в сети и роли, флаги самих же этих портов (learning/forwarding/…).</w:t>
+      </w:r>
+    </w:p>
+    <w:p>
+      <w:pPr>
+        <w:jc w:val="both"/>
+      </w:pPr>
+    </w:p>
+    <w:p>
+      <w:pPr>
+        <w:jc w:val="both"/>
+      </w:pPr>
+      <w:r>
+        <w:t>Пример стандартного STP-пакета приведён на скриншоте ниже.</w:t>
+      </w:r>
+    </w:p>
+    <w:p>
+      <w:pPr>
+        <w:jc w:val="both"/>
+      </w:pPr>
+      <w:r>
+        <w:rPr>
+          <w:noProof/>
+        </w:rPr>
+        <w:lastRenderedPageBreak/>
+        <w:drawing>
+          <wp:inline distT="114300" distB="114300" distL="114300" distR="114300" wp14:anchorId="6DCE28A3" wp14:editId="18F9E469">
+            <wp:extent cx="5837949" cy="3266122"/>
+            <wp:effectExtent l="0" t="0" r="0" b="0"/>
+            <wp:docPr id="53" name="image26.png"/>
+            <wp:cNvGraphicFramePr/>
+            <a:graphic xmlns:a="http://schemas.openxmlformats.org/drawingml/2006/main">
+              <a:graphicData uri="http://schemas.openxmlformats.org/drawingml/2006/picture">
+                <pic:pic xmlns:pic="http://schemas.openxmlformats.org/drawingml/2006/picture">
+                  <pic:nvPicPr>
+                    <pic:cNvPr id="0" name="image26.png"/>
+                    <pic:cNvPicPr preferRelativeResize="0"/>
+                  </pic:nvPicPr>
+                  <pic:blipFill>
+                    <a:blip r:embed="rId49"/>
+                    <a:srcRect/>
+                    <a:stretch>
+                      <a:fillRect/>
+                    </a:stretch>
+                  </pic:blipFill>
+                  <pic:spPr>
+                    <a:xfrm>
+                      <a:off x="0" y="0"/>
+                      <a:ext cx="5837949" cy="3266122"/>
+                    </a:xfrm>
+                    <a:prstGeom prst="rect">
+                      <a:avLst/>
+                    </a:prstGeom>
+                    <a:ln/>
+                  </pic:spPr>
+                </pic:pic>
+              </a:graphicData>
+            </a:graphic>
+          </wp:inline>
+        </w:drawing>
+      </w:r>
+    </w:p>
+    <w:p>
+      <w:pPr>
+        <w:jc w:val="both"/>
+      </w:pPr>
+    </w:p>
+    <w:p>
+      <w:pPr>
+        <w:jc w:val="both"/>
+      </w:pPr>
+      <w:r>
+        <w:t>Попробуем выключить-включить маршрутизатор mt-02: через STP в сеть отправляются пакеты Topology Change, т.е. информирование об изменениях в существующем дереве. Выбирается новый Root Bridge и Root Port, некоторые порты меняют свои роли. По включению роутера снова происходит Topology Change и всё возвращается в исходное состояние.</w:t>
+      </w:r>
+    </w:p>
+    <w:p>
+      <w:pPr>
+        <w:jc w:val="both"/>
+      </w:pPr>
+    </w:p>
+    <w:p>
+      <w:pPr>
+        <w:jc w:val="both"/>
+      </w:pPr>
+      <w:r>
+        <w:rPr>
+          <w:noProof/>
+        </w:rPr>
+        <w:drawing>
+          <wp:inline distT="114300" distB="114300" distL="114300" distR="114300" wp14:anchorId="45BC58E6" wp14:editId="65AB57B4">
+            <wp:extent cx="5939480" cy="2717800"/>
+            <wp:effectExtent l="0" t="0" r="0" b="0"/>
+            <wp:docPr id="54" name="image25.png"/>
+            <wp:cNvGraphicFramePr/>
+            <a:graphic xmlns:a="http://schemas.openxmlformats.org/drawingml/2006/main">
+              <a:graphicData uri="http://schemas.openxmlformats.org/drawingml/2006/picture">
+                <pic:pic xmlns:pic="http://schemas.openxmlformats.org/drawingml/2006/picture">
+                  <pic:nvPicPr>
+                    <pic:cNvPr id="0" name="image25.png"/>
+                    <pic:cNvPicPr preferRelativeResize="0"/>
+                  </pic:nvPicPr>
+                  <pic:blipFill>
+                    <a:blip r:embed="rId50"/>
+                    <a:srcRect/>
+                    <a:stretch>
+                      <a:fillRect/>
+                    </a:stretch>
+                  </pic:blipFill>
+                  <pic:spPr>
+                    <a:xfrm>
+                      <a:off x="0" y="0"/>
+                      <a:ext cx="5939480" cy="2717800"/>
+                    </a:xfrm>
+                    <a:prstGeom prst="rect">
+                      <a:avLst/>
+                    </a:prstGeom>
+                    <a:ln/>
+                  </pic:spPr>
+                </pic:pic>
+              </a:graphicData>
+            </a:graphic>
+          </wp:inline>
+        </w:drawing>
+      </w:r>
     </w:p>
     <w:p>
       <w:pPr>
@@ -2593,7 +5027,7 @@
       </w:r>
     </w:p>
     <w:sectPr>
-      <w:footerReference w:type="default" r:id="rId13"/>
+      <w:footerReference w:type="default" r:id="rId51"/>
       <w:pgSz w:w="11906" w:h="16838"/>
       <w:pgMar w:top="1134" w:right="851" w:bottom="1134" w:left="1701" w:header="709" w:footer="709" w:gutter="0"/>
       <w:pgNumType w:start="1"/>
@@ -2715,6 +5149,131 @@
     </w:p>
   </w:footnote>
 </w:footnotes>
+</file>
+
+<file path=word/numbering.xml><?xml version="1.0" encoding="utf-8"?>
+<w:numbering xmlns:wpc="http://schemas.microsoft.com/office/word/2010/wordprocessingCanvas" xmlns:cx="http://schemas.microsoft.com/office/drawing/2014/chartex" xmlns:cx1="http://schemas.microsoft.com/office/drawing/2015/9/8/chartex" xmlns:cx2="http://schemas.microsoft.com/office/drawing/2015/10/21/chartex" xmlns:cx3="http://schemas.microsoft.com/office/drawing/2016/5/9/chartex" xmlns:cx4="http://schemas.microsoft.com/office/drawing/2016/5/10/chartex" xmlns:cx5="http://schemas.microsoft.com/office/drawing/2016/5/11/chartex" xmlns:cx6="http://schemas.microsoft.com/office/drawing/2016/5/12/chartex" xmlns:cx7="http://schemas.microsoft.com/office/drawing/2016/5/13/chartex" xmlns:cx8="http://schemas.microsoft.com/office/drawing/2016/5/14/chartex" xmlns:mc="http://schemas.openxmlformats.org/markup-compatibility/2006" xmlns:aink="http://schemas.microsoft.com/office/drawing/2016/ink" xmlns:am3d="http://schemas.microsoft.com/office/drawing/2017/model3d" xmlns:o="urn:schemas-microsoft-com:office:office" xmlns:oel="http://schemas.microsoft.com/office/2019/extlst" xmlns:r="http://schemas.openxmlformats.org/officeDocument/2006/relationships" xmlns:m="http://schemas.openxmlformats.org/officeDocument/2006/math" xmlns:v="urn:schemas-microsoft-com:vml" xmlns:wp14="http://schemas.microsoft.com/office/word/2010/wordprocessingDrawing" xmlns:wp="http://schemas.openxmlformats.org/drawingml/2006/wordprocessingDrawing" xmlns:w10="urn:schemas-microsoft-com:office:word" xmlns:w="http://schemas.openxmlformats.org/wordprocessingml/2006/main" xmlns:w14="http://schemas.microsoft.com/office/word/2010/wordml" xmlns:w15="http://schemas.microsoft.com/office/word/2012/wordml" xmlns:w16cex="http://schemas.microsoft.com/office/word/2018/wordml/cex" xmlns:w16cid="http://schemas.microsoft.com/office/word/2016/wordml/cid" xmlns:w16="http://schemas.microsoft.com/office/word/2018/wordml" xmlns:w16sdtdh="http://schemas.microsoft.com/office/word/2020/wordml/sdtdatahash" xmlns:w16se="http://schemas.microsoft.com/office/word/2015/wordml/symex" xmlns:wpg="http://schemas.microsoft.com/office/word/2010/wordprocessingGroup" xmlns:wpi="http://schemas.microsoft.com/office/word/2010/wordprocessingInk" xmlns:wne="http://schemas.microsoft.com/office/word/2006/wordml" xmlns:wps="http://schemas.microsoft.com/office/word/2010/wordprocessingShape" mc:Ignorable="w14 w15 w16se w16cid w16 w16cex w16sdtdh wp14">
+  <w:abstractNum w:abstractNumId="0" w15:restartNumberingAfterBreak="0">
+    <w:nsid w:val="44524FF1"/>
+    <w:multiLevelType w:val="multilevel"/>
+    <w:tmpl w:val="262E3AFE"/>
+    <w:lvl w:ilvl="0">
+      <w:start w:val="1"/>
+      <w:numFmt w:val="bullet"/>
+      <w:lvlText w:val="●"/>
+      <w:lvlJc w:val="left"/>
+      <w:pPr>
+        <w:ind w:left="720" w:hanging="360"/>
+      </w:pPr>
+      <w:rPr>
+        <w:rFonts w:ascii="Arial" w:eastAsia="Arial" w:hAnsi="Arial" w:cs="Arial"/>
+        <w:color w:val="202122"/>
+        <w:sz w:val="21"/>
+        <w:szCs w:val="21"/>
+        <w:u w:val="none"/>
+      </w:rPr>
+    </w:lvl>
+    <w:lvl w:ilvl="1">
+      <w:start w:val="1"/>
+      <w:numFmt w:val="bullet"/>
+      <w:lvlText w:val="○"/>
+      <w:lvlJc w:val="left"/>
+      <w:pPr>
+        <w:ind w:left="1440" w:hanging="360"/>
+      </w:pPr>
+      <w:rPr>
+        <w:u w:val="none"/>
+      </w:rPr>
+    </w:lvl>
+    <w:lvl w:ilvl="2">
+      <w:start w:val="1"/>
+      <w:numFmt w:val="bullet"/>
+      <w:lvlText w:val="■"/>
+      <w:lvlJc w:val="left"/>
+      <w:pPr>
+        <w:ind w:left="2160" w:hanging="360"/>
+      </w:pPr>
+      <w:rPr>
+        <w:u w:val="none"/>
+      </w:rPr>
+    </w:lvl>
+    <w:lvl w:ilvl="3">
+      <w:start w:val="1"/>
+      <w:numFmt w:val="bullet"/>
+      <w:lvlText w:val="●"/>
+      <w:lvlJc w:val="left"/>
+      <w:pPr>
+        <w:ind w:left="2880" w:hanging="360"/>
+      </w:pPr>
+      <w:rPr>
+        <w:u w:val="none"/>
+      </w:rPr>
+    </w:lvl>
+    <w:lvl w:ilvl="4">
+      <w:start w:val="1"/>
+      <w:numFmt w:val="bullet"/>
+      <w:lvlText w:val="○"/>
+      <w:lvlJc w:val="left"/>
+      <w:pPr>
+        <w:ind w:left="3600" w:hanging="360"/>
+      </w:pPr>
+      <w:rPr>
+        <w:u w:val="none"/>
+      </w:rPr>
+    </w:lvl>
+    <w:lvl w:ilvl="5">
+      <w:start w:val="1"/>
+      <w:numFmt w:val="bullet"/>
+      <w:lvlText w:val="■"/>
+      <w:lvlJc w:val="left"/>
+      <w:pPr>
+        <w:ind w:left="4320" w:hanging="360"/>
+      </w:pPr>
+      <w:rPr>
+        <w:u w:val="none"/>
+      </w:rPr>
+    </w:lvl>
+    <w:lvl w:ilvl="6">
+      <w:start w:val="1"/>
+      <w:numFmt w:val="bullet"/>
+      <w:lvlText w:val="●"/>
+      <w:lvlJc w:val="left"/>
+      <w:pPr>
+        <w:ind w:left="5040" w:hanging="360"/>
+      </w:pPr>
+      <w:rPr>
+        <w:u w:val="none"/>
+      </w:rPr>
+    </w:lvl>
+    <w:lvl w:ilvl="7">
+      <w:start w:val="1"/>
+      <w:numFmt w:val="bullet"/>
+      <w:lvlText w:val="○"/>
+      <w:lvlJc w:val="left"/>
+      <w:pPr>
+        <w:ind w:left="5760" w:hanging="360"/>
+      </w:pPr>
+      <w:rPr>
+        <w:u w:val="none"/>
+      </w:rPr>
+    </w:lvl>
+    <w:lvl w:ilvl="8">
+      <w:start w:val="1"/>
+      <w:numFmt w:val="bullet"/>
+      <w:lvlText w:val="■"/>
+      <w:lvlJc w:val="left"/>
+      <w:pPr>
+        <w:ind w:left="6480" w:hanging="360"/>
+      </w:pPr>
+      <w:rPr>
+        <w:u w:val="none"/>
+      </w:rPr>
+    </w:lvl>
+  </w:abstractNum>
+  <w:num w:numId="1" w16cid:durableId="1475609299">
+    <w:abstractNumId w:val="0"/>
+  </w:num>
+</w:numbering>
 </file>
 
 <file path=word/styles.xml><?xml version="1.0" encoding="utf-8"?>
@@ -4131,7 +6690,7 @@
 
 <file path=customXml/item1.xml><?xml version="1.0" encoding="utf-8"?>
 <go:gDocsCustomXmlDataStorage xmlns:go="http://customooxmlschemas.google.com/" xmlns:r="http://schemas.openxmlformats.org/officeDocument/2006/relationships" uri="GoogleDocsCustomDataVersion1">
-  <go:docsCustomData xmlns:go="http://customooxmlschemas.google.com/" roundtripDataSignature="AMtx7mjvgwswJmenocAgS+GqxpchBrrKFQ==">AMUW2mWg0TJCHNU7hdcKMKEPHk0Xczm3oVn/uSKDR27T80vJXuKL39dPqiW0R/C+0jVb+BbNf5Zoac09ehdY6K8tf5FTC10WJ6e120B56LyqjyOk34tQijZn4tMzaD6HcqjGKT74hEHqLDerEeKlxBIQbDMruSo8tAt40GIWmdQ/674E0I00l/PijUPgL7XErMlO1DL714pHurpAWSXjKYrmkfFCpiUZqgi4Op0hRXauxJ0wP/tAyTNq+nPcxCBgp9WvAgc8+M3C</go:docsCustomData>
+  <go:docsCustomData xmlns:go="http://customooxmlschemas.google.com/" roundtripDataSignature="AMtx7mjvgwswJmenocAgS+GqxpchBrrKFQ==">AMUW2mVikJFO6JUoT7D+o3vNxWmdLw/hZbqYnjGatna3hgHKxLIcFQ+9UORxiuJX57AlIOFGd7DfEN0/ygXFXQdQ0EBua5gmt6GYNL2M1wuEjWjsNWvI6QJXdxqhGR8e5YPPTQZr/Le6Ua+9Xv2eXqC+7KPwtwg53E9wvbFfmB/DmT6oyDzA7Aa+dSEjnY4M+hMurr+lW+/ZZqkpN4M5zJHOfM7eU4RFqz/VqT1iBwED8A5IS4fxYWsGMFRxdplImzfPo72CU6nD</go:docsCustomData>
 </go:gDocsCustomXmlDataStorage>
 </file>
 

</xml_diff>